<commit_message>
Se termino curso de autwenticación con passportJS y JWT
</commit_message>
<xml_diff>
--- a/Cursos/Escuelas/JavaScript/8- Backend con Node.js - Base de datos con PostgreSQL/Backend con Node.js Base de datos con PostgreSQL.docx
+++ b/Cursos/Escuelas/JavaScript/8- Backend con Node.js - Base de datos con PostgreSQL/Backend con Node.js Base de datos con PostgreSQL.docx
@@ -14,6 +14,2219 @@
           <w:szCs w:val="96"/>
         </w:rPr>
       </w:pPr>
+      <w:r>
+        <w:rPr>
+          <w:b/>
+          <w:bCs/>
+          <w:color w:val="auto"/>
+          <w:sz w:val="96"/>
+          <w:szCs w:val="96"/>
+        </w:rPr>
+        <w:t>Pool de conexiones</w:t>
+      </w:r>
+    </w:p>
+    <w:p>
+      <w:pPr>
+        <w:rPr>
+          <w:sz w:val="28"/>
+          <w:szCs w:val="28"/>
+        </w:rPr>
+      </w:pPr>
+      <w:r>
+        <w:rPr>
+          <w:sz w:val="28"/>
+          <w:szCs w:val="28"/>
+        </w:rPr>
+        <w:t xml:space="preserve">Un pool de conexiones </w:t>
+      </w:r>
+      <w:r>
+        <w:rPr>
+          <w:b/>
+          <w:bCs/>
+          <w:sz w:val="28"/>
+          <w:szCs w:val="28"/>
+        </w:rPr>
+        <w:t>es un conjunto limitado de conexiones a una base de datos</w:t>
+      </w:r>
+      <w:r>
+        <w:rPr>
+          <w:sz w:val="28"/>
+          <w:szCs w:val="28"/>
+        </w:rPr>
+        <w:t>, que es manejado por un servidor de aplicaciones de forma tal, que dichas conexiones pueden ser reutilizadas por los diferentes usuarios.</w:t>
+      </w:r>
+    </w:p>
+    <w:p>
+      <w:pPr>
+        <w:rPr>
+          <w:sz w:val="28"/>
+          <w:szCs w:val="28"/>
+        </w:rPr>
+      </w:pPr>
+      <w:r>
+        <w:rPr>
+          <w:noProof/>
+          <w:sz w:val="28"/>
+          <w:szCs w:val="28"/>
+        </w:rPr>
+        <w:drawing>
+          <wp:inline distT="0" distB="0" distL="0" distR="0" wp14:anchorId="66FD7981" wp14:editId="7E889A0C">
+            <wp:extent cx="9610725" cy="4715510"/>
+            <wp:effectExtent l="0" t="0" r="9525" b="8890"/>
+            <wp:docPr id="1" name="Imagen 1"/>
+            <wp:cNvGraphicFramePr>
+              <a:graphicFrameLocks xmlns:a="http://schemas.openxmlformats.org/drawingml/2006/main" noChangeAspect="1"/>
+            </wp:cNvGraphicFramePr>
+            <a:graphic xmlns:a="http://schemas.openxmlformats.org/drawingml/2006/main">
+              <a:graphicData uri="http://schemas.openxmlformats.org/drawingml/2006/picture">
+                <pic:pic xmlns:pic="http://schemas.openxmlformats.org/drawingml/2006/picture">
+                  <pic:nvPicPr>
+                    <pic:cNvPr id="1" name="Imagen 1"/>
+                    <pic:cNvPicPr/>
+                  </pic:nvPicPr>
+                  <pic:blipFill rotWithShape="1">
+                    <a:blip r:embed="rId6">
+                      <a:extLst>
+                        <a:ext uri="{28A0092B-C50C-407E-A947-70E740481C1C}">
+                          <a14:useLocalDpi xmlns:a14="http://schemas.microsoft.com/office/drawing/2010/main" val="0"/>
+                        </a:ext>
+                      </a:extLst>
+                    </a:blip>
+                    <a:srcRect r="1708"/>
+                    <a:stretch/>
+                  </pic:blipFill>
+                  <pic:spPr bwMode="auto">
+                    <a:xfrm>
+                      <a:off x="0" y="0"/>
+                      <a:ext cx="9610725" cy="4715510"/>
+                    </a:xfrm>
+                    <a:prstGeom prst="rect">
+                      <a:avLst/>
+                    </a:prstGeom>
+                    <a:ln>
+                      <a:noFill/>
+                    </a:ln>
+                    <a:extLst>
+                      <a:ext uri="{53640926-AAD7-44D8-BBD7-CCE9431645EC}">
+                        <a14:shadowObscured xmlns:a14="http://schemas.microsoft.com/office/drawing/2010/main"/>
+                      </a:ext>
+                    </a:extLst>
+                  </pic:spPr>
+                </pic:pic>
+              </a:graphicData>
+            </a:graphic>
+          </wp:inline>
+        </w:drawing>
+      </w:r>
+    </w:p>
+    <w:p>
+      <w:pPr>
+        <w:pStyle w:val="Ttulo1"/>
+        <w:jc w:val="center"/>
+        <w:rPr>
+          <w:b/>
+          <w:bCs/>
+          <w:color w:val="auto"/>
+          <w:sz w:val="96"/>
+          <w:szCs w:val="96"/>
+        </w:rPr>
+      </w:pPr>
+      <w:r>
+        <w:rPr>
+          <w:b/>
+          <w:bCs/>
+          <w:color w:val="auto"/>
+          <w:sz w:val="96"/>
+          <w:szCs w:val="96"/>
+        </w:rPr>
+        <w:lastRenderedPageBreak/>
+        <w:t>Variables de ambiente en Node.js</w:t>
+      </w:r>
+    </w:p>
+    <w:p>
+      <w:pPr>
+        <w:rPr>
+          <w:sz w:val="28"/>
+          <w:szCs w:val="28"/>
+        </w:rPr>
+      </w:pPr>
+      <w:r>
+        <w:rPr>
+          <w:sz w:val="28"/>
+          <w:szCs w:val="28"/>
+        </w:rPr>
+        <w:t>Las variables de entorno se utilizan para contener contenido sensible</w:t>
+      </w:r>
+    </w:p>
+    <w:p>
+      <w:pPr>
+        <w:pStyle w:val="Ttulo2"/>
+        <w:rPr>
+          <w:b/>
+          <w:bCs/>
+          <w:color w:val="auto"/>
+          <w:sz w:val="40"/>
+          <w:szCs w:val="40"/>
+        </w:rPr>
+      </w:pPr>
+      <w:r>
+        <w:rPr>
+          <w:b/>
+          <w:bCs/>
+          <w:color w:val="auto"/>
+          <w:sz w:val="40"/>
+          <w:szCs w:val="40"/>
+        </w:rPr>
+        <w:t>Instalamos el siguiente paquete</w:t>
+      </w:r>
+    </w:p>
+    <w:p>
+      <w:pPr>
+        <w:rPr>
+          <w:sz w:val="28"/>
+          <w:szCs w:val="28"/>
+        </w:rPr>
+      </w:pPr>
+      <w:r>
+        <w:rPr>
+          <w:sz w:val="28"/>
+          <w:szCs w:val="28"/>
+        </w:rPr>
+        <w:t>Esto nos sirve para tener las variables de entorno corriendo en el proceso de node</w:t>
+      </w:r>
+      <w:r>
+        <w:rPr>
+          <w:sz w:val="28"/>
+          <w:szCs w:val="28"/>
+        </w:rPr>
+        <w:t>.</w:t>
+      </w:r>
+    </w:p>
+    <w:p>
+      <w:pPr>
+        <w:rPr>
+          <w:sz w:val="28"/>
+          <w:szCs w:val="28"/>
+        </w:rPr>
+      </w:pPr>
+      <w:r>
+        <w:rPr>
+          <w:noProof/>
+          <w:sz w:val="28"/>
+          <w:szCs w:val="28"/>
+        </w:rPr>
+        <w:drawing>
+          <wp:inline distT="0" distB="0" distL="0" distR="0" wp14:anchorId="3D50D06C" wp14:editId="42B8B6C8">
+            <wp:extent cx="3343742" cy="514422"/>
+            <wp:effectExtent l="0" t="0" r="0" b="0"/>
+            <wp:docPr id="2" name="Imagen 2"/>
+            <wp:cNvGraphicFramePr>
+              <a:graphicFrameLocks xmlns:a="http://schemas.openxmlformats.org/drawingml/2006/main" noChangeAspect="1"/>
+            </wp:cNvGraphicFramePr>
+            <a:graphic xmlns:a="http://schemas.openxmlformats.org/drawingml/2006/main">
+              <a:graphicData uri="http://schemas.openxmlformats.org/drawingml/2006/picture">
+                <pic:pic xmlns:pic="http://schemas.openxmlformats.org/drawingml/2006/picture">
+                  <pic:nvPicPr>
+                    <pic:cNvPr id="2" name="Imagen 2"/>
+                    <pic:cNvPicPr/>
+                  </pic:nvPicPr>
+                  <pic:blipFill>
+                    <a:blip r:embed="rId7">
+                      <a:extLst>
+                        <a:ext uri="{28A0092B-C50C-407E-A947-70E740481C1C}">
+                          <a14:useLocalDpi xmlns:a14="http://schemas.microsoft.com/office/drawing/2010/main" val="0"/>
+                        </a:ext>
+                      </a:extLst>
+                    </a:blip>
+                    <a:stretch>
+                      <a:fillRect/>
+                    </a:stretch>
+                  </pic:blipFill>
+                  <pic:spPr>
+                    <a:xfrm>
+                      <a:off x="0" y="0"/>
+                      <a:ext cx="3343742" cy="514422"/>
+                    </a:xfrm>
+                    <a:prstGeom prst="rect">
+                      <a:avLst/>
+                    </a:prstGeom>
+                  </pic:spPr>
+                </pic:pic>
+              </a:graphicData>
+            </a:graphic>
+          </wp:inline>
+        </w:drawing>
+      </w:r>
+    </w:p>
+    <w:p>
+      <w:pPr>
+        <w:rPr>
+          <w:sz w:val="28"/>
+          <w:szCs w:val="28"/>
+        </w:rPr>
+      </w:pPr>
+      <w:r>
+        <w:rPr>
+          <w:sz w:val="28"/>
+          <w:szCs w:val="28"/>
+        </w:rPr>
+        <w:t xml:space="preserve">Es una buena práctica tener un </w:t>
+      </w:r>
+      <w:proofErr w:type="gramStart"/>
+      <w:r>
+        <w:rPr>
+          <w:sz w:val="28"/>
+          <w:szCs w:val="28"/>
+        </w:rPr>
+        <w:t xml:space="preserve">archivo </w:t>
+      </w:r>
+      <w:r>
+        <w:rPr>
+          <w:b/>
+          <w:bCs/>
+          <w:sz w:val="28"/>
+          <w:szCs w:val="28"/>
+        </w:rPr>
+        <w:t>.env</w:t>
+      </w:r>
+      <w:proofErr w:type="gramEnd"/>
+      <w:r>
+        <w:rPr>
+          <w:sz w:val="28"/>
+          <w:szCs w:val="28"/>
+        </w:rPr>
+        <w:t xml:space="preserve"> y un </w:t>
+      </w:r>
+      <w:r>
+        <w:rPr>
+          <w:b/>
+          <w:bCs/>
+          <w:sz w:val="28"/>
+          <w:szCs w:val="28"/>
+        </w:rPr>
+        <w:t xml:space="preserve">.env.example </w:t>
+      </w:r>
+      <w:r>
+        <w:rPr>
+          <w:sz w:val="28"/>
+          <w:szCs w:val="28"/>
+        </w:rPr>
+        <w:t xml:space="preserve">(aquí se colocaran variables de entorno </w:t>
+      </w:r>
+      <w:r>
+        <w:rPr>
+          <w:sz w:val="28"/>
+          <w:szCs w:val="28"/>
+        </w:rPr>
+        <w:t>de ejemplo para otros programadores</w:t>
+      </w:r>
+      <w:r>
+        <w:rPr>
+          <w:sz w:val="28"/>
+          <w:szCs w:val="28"/>
+        </w:rPr>
+        <w:t>)</w:t>
+      </w:r>
+    </w:p>
+    <w:p>
+      <w:pPr>
+        <w:pStyle w:val="Ttulo1"/>
+        <w:jc w:val="center"/>
+        <w:rPr>
+          <w:b/>
+          <w:bCs/>
+          <w:color w:val="auto"/>
+          <w:sz w:val="96"/>
+          <w:szCs w:val="96"/>
+        </w:rPr>
+      </w:pPr>
+      <w:r>
+        <w:rPr>
+          <w:b/>
+          <w:bCs/>
+          <w:color w:val="auto"/>
+          <w:sz w:val="96"/>
+          <w:szCs w:val="96"/>
+        </w:rPr>
+        <w:t>¿Qué es un ORM?</w:t>
+      </w:r>
+    </w:p>
+    <w:p>
+      <w:pPr>
+        <w:rPr>
+          <w:sz w:val="28"/>
+          <w:szCs w:val="28"/>
+        </w:rPr>
+      </w:pPr>
+      <w:r>
+        <w:rPr>
+          <w:sz w:val="28"/>
+          <w:szCs w:val="28"/>
+        </w:rPr>
+        <w:t xml:space="preserve">Un ORM </w:t>
+      </w:r>
+      <w:r>
+        <w:rPr>
+          <w:sz w:val="28"/>
+          <w:szCs w:val="28"/>
+        </w:rPr>
+        <w:t>(</w:t>
+      </w:r>
+      <w:r>
+        <w:rPr>
+          <w:sz w:val="28"/>
+          <w:szCs w:val="28"/>
+        </w:rPr>
+        <w:t>Object Relational Model</w:t>
+      </w:r>
+      <w:r>
+        <w:rPr>
+          <w:sz w:val="28"/>
+          <w:szCs w:val="28"/>
+        </w:rPr>
+        <w:t xml:space="preserve">) </w:t>
+      </w:r>
+      <w:r>
+        <w:rPr>
+          <w:sz w:val="28"/>
+          <w:szCs w:val="28"/>
+        </w:rPr>
+        <w:t>es un modelo de programación que permite mapear las estructuras de una base de datos relacionales.</w:t>
+      </w:r>
+    </w:p>
+    <w:p>
+      <w:pPr>
+        <w:rPr>
+          <w:sz w:val="28"/>
+          <w:szCs w:val="28"/>
+        </w:rPr>
+      </w:pPr>
+      <w:r>
+        <w:rPr>
+          <w:sz w:val="28"/>
+          <w:szCs w:val="28"/>
+        </w:rPr>
+        <w:t>Al abstraer este tipo de programación, delegamos su implementación al backend, es decir, le añadimos una de responsabilidad a la capa transaccional del servidor</w:t>
+      </w:r>
+      <w:r>
+        <w:rPr>
+          <w:sz w:val="28"/>
+          <w:szCs w:val="28"/>
+        </w:rPr>
+        <w:t>.</w:t>
+      </w:r>
+    </w:p>
+    <w:p>
+      <w:pPr>
+        <w:rPr>
+          <w:sz w:val="28"/>
+          <w:szCs w:val="28"/>
+        </w:rPr>
+      </w:pPr>
+      <w:r>
+        <w:rPr>
+          <w:sz w:val="28"/>
+          <w:szCs w:val="28"/>
+        </w:rPr>
+        <w:t>Transforma y mapea nuestra BD con métodos de la programación orientada a objetos. Se pueden ejecutar métodos en lugar de consultas.</w:t>
+      </w:r>
+    </w:p>
+    <w:p>
+      <w:pPr>
+        <w:rPr>
+          <w:sz w:val="28"/>
+          <w:szCs w:val="28"/>
+        </w:rPr>
+      </w:pPr>
+      <w:r>
+        <w:rPr>
+          <w:sz w:val="28"/>
+          <w:szCs w:val="28"/>
+        </w:rPr>
+        <w:t xml:space="preserve">Hay 2 ORM muy populares, se recomienda </w:t>
+      </w:r>
+      <w:hyperlink r:id="rId8" w:history="1">
+        <w:r>
+          <w:rPr>
+            <w:rStyle w:val="Hipervnculo"/>
+            <w:sz w:val="28"/>
+            <w:szCs w:val="28"/>
+          </w:rPr>
+          <w:t>Sequelize</w:t>
+        </w:r>
+      </w:hyperlink>
+      <w:r>
+        <w:rPr>
+          <w:sz w:val="28"/>
+          <w:szCs w:val="28"/>
+        </w:rPr>
+        <w:t xml:space="preserve"> para JavaScript y </w:t>
+      </w:r>
+      <w:hyperlink r:id="rId9" w:history="1">
+        <w:r>
+          <w:rPr>
+            <w:rStyle w:val="Hipervnculo"/>
+            <w:sz w:val="28"/>
+            <w:szCs w:val="28"/>
+          </w:rPr>
+          <w:t>TypeORM</w:t>
+        </w:r>
+      </w:hyperlink>
+      <w:r>
+        <w:rPr>
+          <w:sz w:val="28"/>
+          <w:szCs w:val="28"/>
+        </w:rPr>
+        <w:t xml:space="preserve"> para TypeScript.</w:t>
+      </w:r>
+    </w:p>
+    <w:p>
+      <w:pPr>
+        <w:pStyle w:val="Ttulo2"/>
+        <w:rPr>
+          <w:sz w:val="28"/>
+          <w:szCs w:val="28"/>
+        </w:rPr>
+      </w:pPr>
+      <w:r>
+        <w:rPr>
+          <w:b/>
+          <w:bCs/>
+          <w:color w:val="auto"/>
+          <w:sz w:val="40"/>
+          <w:szCs w:val="40"/>
+        </w:rPr>
+        <w:lastRenderedPageBreak/>
+        <w:t>Ventajas</w:t>
+      </w:r>
+    </w:p>
+    <w:p>
+      <w:pPr>
+        <w:pStyle w:val="Prrafodelista"/>
+        <w:numPr>
+          <w:ilvl w:val="0"/>
+          <w:numId w:val="1"/>
+        </w:numPr>
+        <w:rPr>
+          <w:sz w:val="28"/>
+          <w:szCs w:val="28"/>
+        </w:rPr>
+      </w:pPr>
+      <w:r>
+        <w:rPr>
+          <w:sz w:val="28"/>
+          <w:szCs w:val="28"/>
+        </w:rPr>
+        <w:t xml:space="preserve">Es </w:t>
+      </w:r>
+      <w:r>
+        <w:rPr>
+          <w:b/>
+          <w:bCs/>
+          <w:sz w:val="28"/>
+          <w:szCs w:val="28"/>
+        </w:rPr>
+        <w:t>agnóstico</w:t>
+      </w:r>
+      <w:r>
+        <w:rPr>
+          <w:sz w:val="28"/>
+          <w:szCs w:val="28"/>
+        </w:rPr>
+        <w:t xml:space="preserve">, es decir, </w:t>
+      </w:r>
+      <w:r>
+        <w:rPr>
+          <w:sz w:val="28"/>
+          <w:szCs w:val="28"/>
+        </w:rPr>
+        <w:t>no importa si se está usando MySQL, PostgreSQL, MariaDB, no hay problema mientras la BD use SQL.</w:t>
+      </w:r>
+    </w:p>
+    <w:p>
+      <w:pPr>
+        <w:pStyle w:val="Prrafodelista"/>
+        <w:numPr>
+          <w:ilvl w:val="0"/>
+          <w:numId w:val="1"/>
+        </w:numPr>
+        <w:rPr>
+          <w:sz w:val="28"/>
+          <w:szCs w:val="28"/>
+        </w:rPr>
+      </w:pPr>
+      <w:r>
+        <w:rPr>
+          <w:sz w:val="28"/>
+          <w:szCs w:val="28"/>
+        </w:rPr>
+        <w:t>Acciones como CRUD (Create, Read, Update, Delete) son administradas mediante ORM.</w:t>
+      </w:r>
+    </w:p>
+    <w:p>
+      <w:pPr>
+        <w:pStyle w:val="Prrafodelista"/>
+        <w:numPr>
+          <w:ilvl w:val="0"/>
+          <w:numId w:val="1"/>
+        </w:numPr>
+        <w:rPr>
+          <w:sz w:val="28"/>
+          <w:szCs w:val="28"/>
+        </w:rPr>
+      </w:pPr>
+      <w:r>
+        <w:rPr>
+          <w:sz w:val="28"/>
+          <w:szCs w:val="28"/>
+        </w:rPr>
+        <w:t xml:space="preserve">La implementación de </w:t>
+      </w:r>
+      <w:r>
+        <w:rPr>
+          <w:b/>
+          <w:bCs/>
+          <w:sz w:val="28"/>
+          <w:szCs w:val="28"/>
+        </w:rPr>
+        <w:t>seeds</w:t>
+      </w:r>
+      <w:r>
+        <w:rPr>
+          <w:sz w:val="28"/>
+          <w:szCs w:val="28"/>
+        </w:rPr>
+        <w:t xml:space="preserve"> o semillas, nos permiten recuperar, mediante código, la estructura de una BD.</w:t>
+      </w:r>
+    </w:p>
+    <w:p>
+      <w:pPr>
+        <w:rPr>
+          <w:sz w:val="28"/>
+          <w:szCs w:val="28"/>
+        </w:rPr>
+      </w:pPr>
+      <w:r>
+        <w:rPr>
+          <w:sz w:val="28"/>
+          <w:szCs w:val="28"/>
+        </w:rPr>
+        <w:t xml:space="preserve">Una de las bases teóricas para entender este modelo es mediante el conocimiento de </w:t>
+      </w:r>
+      <w:r>
+        <w:rPr>
+          <w:b/>
+          <w:bCs/>
+          <w:sz w:val="28"/>
+          <w:szCs w:val="28"/>
+        </w:rPr>
+        <w:t>DAO</w:t>
+      </w:r>
+      <w:r>
+        <w:rPr>
+          <w:sz w:val="28"/>
+          <w:szCs w:val="28"/>
+        </w:rPr>
+        <w:t xml:space="preserve"> (Data Access Object) y </w:t>
+      </w:r>
+      <w:r>
+        <w:rPr>
+          <w:b/>
+          <w:bCs/>
+          <w:sz w:val="28"/>
+          <w:szCs w:val="28"/>
+        </w:rPr>
+        <w:t>DTO</w:t>
+      </w:r>
+      <w:r>
+        <w:rPr>
+          <w:sz w:val="28"/>
+          <w:szCs w:val="28"/>
+        </w:rPr>
+        <w:t xml:space="preserve"> (Data Transfer Object), los cuales nos permiten desestructurar un ORM en módulos de abstracción para acceder a la DB y transferir datos desde la misma DB, respectivamente hablando.</w:t>
+      </w:r>
+    </w:p>
+    <w:p>
+      <w:pPr>
+        <w:pStyle w:val="Ttulo2"/>
+        <w:rPr>
+          <w:sz w:val="28"/>
+          <w:szCs w:val="28"/>
+        </w:rPr>
+      </w:pPr>
+      <w:r>
+        <w:rPr>
+          <w:b/>
+          <w:bCs/>
+          <w:color w:val="auto"/>
+          <w:sz w:val="40"/>
+          <w:szCs w:val="40"/>
+        </w:rPr>
+        <w:t>Desventajas</w:t>
+      </w:r>
+    </w:p>
+    <w:p>
+      <w:pPr>
+        <w:pStyle w:val="Prrafodelista"/>
+        <w:numPr>
+          <w:ilvl w:val="0"/>
+          <w:numId w:val="2"/>
+        </w:numPr>
+        <w:rPr>
+          <w:sz w:val="28"/>
+          <w:szCs w:val="28"/>
+        </w:rPr>
+      </w:pPr>
+      <w:r>
+        <w:rPr>
+          <w:sz w:val="28"/>
+          <w:szCs w:val="28"/>
+        </w:rPr>
+        <w:t>Delegación de responsabilidades al server</w:t>
+      </w:r>
+      <w:r>
+        <w:rPr>
+          <w:sz w:val="28"/>
+          <w:szCs w:val="28"/>
+        </w:rPr>
+        <w:t>.</w:t>
+      </w:r>
+    </w:p>
+    <w:p>
+      <w:pPr>
+        <w:pStyle w:val="Prrafodelista"/>
+        <w:numPr>
+          <w:ilvl w:val="0"/>
+          <w:numId w:val="2"/>
+        </w:numPr>
+        <w:rPr>
+          <w:sz w:val="28"/>
+          <w:szCs w:val="28"/>
+        </w:rPr>
+      </w:pPr>
+      <w:r>
+        <w:rPr>
+          <w:sz w:val="28"/>
+          <w:szCs w:val="28"/>
+        </w:rPr>
+        <w:t>Descentralización de trabajo, directa, de una BD.</w:t>
+      </w:r>
+    </w:p>
+    <w:p>
+      <w:pPr>
+        <w:pStyle w:val="Ttulo1"/>
+        <w:jc w:val="center"/>
+        <w:rPr>
+          <w:b/>
+          <w:bCs/>
+          <w:color w:val="auto"/>
+          <w:sz w:val="96"/>
+          <w:szCs w:val="96"/>
+        </w:rPr>
+      </w:pPr>
+      <w:r>
+        <w:rPr>
+          <w:b/>
+          <w:bCs/>
+          <w:color w:val="auto"/>
+          <w:sz w:val="96"/>
+          <w:szCs w:val="96"/>
+        </w:rPr>
+        <w:t>¿Qué son las migraciones? Migraciones en Sequelize ORM</w:t>
+      </w:r>
+    </w:p>
+    <w:p>
+      <w:pPr>
+        <w:rPr>
+          <w:sz w:val="28"/>
+          <w:szCs w:val="28"/>
+        </w:rPr>
+      </w:pPr>
+      <w:r>
+        <w:rPr>
+          <w:sz w:val="28"/>
+          <w:szCs w:val="28"/>
+        </w:rPr>
+        <w:t>Distintas definiciones en:</w:t>
+      </w:r>
+    </w:p>
+    <w:p>
+      <w:pPr>
+        <w:pStyle w:val="Ttulo2"/>
+        <w:rPr>
+          <w:sz w:val="28"/>
+          <w:szCs w:val="28"/>
+        </w:rPr>
+      </w:pPr>
+      <w:r>
+        <w:rPr>
+          <w:b/>
+          <w:bCs/>
+          <w:color w:val="auto"/>
+          <w:sz w:val="40"/>
+          <w:szCs w:val="40"/>
+        </w:rPr>
+        <w:t>Django</w:t>
+      </w:r>
+    </w:p>
+    <w:p>
+      <w:pPr>
+        <w:rPr>
+          <w:sz w:val="28"/>
+          <w:szCs w:val="28"/>
+        </w:rPr>
+      </w:pPr>
+      <w:r>
+        <w:rPr>
+          <w:sz w:val="28"/>
+          <w:szCs w:val="28"/>
+        </w:rPr>
+        <w:t xml:space="preserve">Las migraciones son la forma en que Django </w:t>
+      </w:r>
+      <w:r>
+        <w:rPr>
+          <w:b/>
+          <w:bCs/>
+          <w:sz w:val="28"/>
+          <w:szCs w:val="28"/>
+        </w:rPr>
+        <w:t>propaga cambios</w:t>
+      </w:r>
+      <w:r>
+        <w:rPr>
+          <w:sz w:val="28"/>
+          <w:szCs w:val="28"/>
+        </w:rPr>
+        <w:t xml:space="preserve"> en los modelos y los refleja en el esquema de bases de datos.</w:t>
+      </w:r>
+    </w:p>
+    <w:p>
+      <w:pPr>
+        <w:pStyle w:val="Ttulo2"/>
+        <w:rPr>
+          <w:sz w:val="28"/>
+          <w:szCs w:val="28"/>
+        </w:rPr>
+      </w:pPr>
+      <w:r>
+        <w:rPr>
+          <w:b/>
+          <w:bCs/>
+          <w:color w:val="auto"/>
+          <w:sz w:val="40"/>
+          <w:szCs w:val="40"/>
+        </w:rPr>
+        <w:t>Laravel</w:t>
+      </w:r>
+    </w:p>
+    <w:p>
+      <w:pPr>
+        <w:rPr>
+          <w:sz w:val="28"/>
+          <w:szCs w:val="28"/>
+        </w:rPr>
+      </w:pPr>
+      <w:r>
+        <w:rPr>
+          <w:sz w:val="28"/>
+          <w:szCs w:val="28"/>
+        </w:rPr>
+        <w:t xml:space="preserve">Las migraciones son como un sistema de </w:t>
+      </w:r>
+      <w:r>
+        <w:rPr>
+          <w:b/>
+          <w:bCs/>
+          <w:sz w:val="28"/>
+          <w:szCs w:val="28"/>
+        </w:rPr>
+        <w:t>control de versiones</w:t>
+      </w:r>
+      <w:r>
+        <w:rPr>
+          <w:sz w:val="28"/>
+          <w:szCs w:val="28"/>
+        </w:rPr>
+        <w:t xml:space="preserve"> para la base de datos.</w:t>
+      </w:r>
+    </w:p>
+    <w:p>
+      <w:pPr>
+        <w:pStyle w:val="Ttulo2"/>
+        <w:rPr>
+          <w:sz w:val="28"/>
+          <w:szCs w:val="28"/>
+        </w:rPr>
+      </w:pPr>
+      <w:r>
+        <w:rPr>
+          <w:b/>
+          <w:bCs/>
+          <w:color w:val="auto"/>
+          <w:sz w:val="40"/>
+          <w:szCs w:val="40"/>
+        </w:rPr>
+        <w:lastRenderedPageBreak/>
+        <w:t>Sequelize</w:t>
+      </w:r>
+    </w:p>
+    <w:p>
+      <w:pPr>
+        <w:rPr>
+          <w:sz w:val="28"/>
+          <w:szCs w:val="28"/>
+        </w:rPr>
+      </w:pPr>
+      <w:r>
+        <w:rPr>
+          <w:sz w:val="28"/>
+          <w:szCs w:val="28"/>
+        </w:rPr>
+        <w:t xml:space="preserve">Es como un sistema de </w:t>
+      </w:r>
+      <w:r>
+        <w:rPr>
+          <w:b/>
+          <w:bCs/>
+          <w:sz w:val="28"/>
+          <w:szCs w:val="28"/>
+        </w:rPr>
+        <w:t>control de versiones</w:t>
+      </w:r>
+      <w:r>
+        <w:rPr>
+          <w:sz w:val="28"/>
+          <w:szCs w:val="28"/>
+        </w:rPr>
+        <w:t xml:space="preserve"> para manejar los cambios desde el código y trackear los cambios en la base de datos.</w:t>
+      </w:r>
+    </w:p>
+    <w:p>
+      <w:pPr>
+        <w:rPr>
+          <w:sz w:val="28"/>
+          <w:szCs w:val="28"/>
+        </w:rPr>
+      </w:pPr>
+      <w:r>
+        <w:rPr>
+          <w:sz w:val="28"/>
+          <w:szCs w:val="28"/>
+        </w:rPr>
+        <w:t xml:space="preserve">Básicamente, las migraciones mantienen el historial del esquema que se lleva en la base de datos. Es un sistema muy usado en ambientes de producción para </w:t>
+      </w:r>
+      <w:r>
+        <w:rPr>
+          <w:b/>
+          <w:bCs/>
+          <w:sz w:val="28"/>
+          <w:szCs w:val="28"/>
+        </w:rPr>
+        <w:t>trackear los cambios</w:t>
+      </w:r>
+      <w:r>
+        <w:rPr>
+          <w:sz w:val="28"/>
+          <w:szCs w:val="28"/>
+        </w:rPr>
+        <w:t xml:space="preserve"> sin tener que replicar todo nuevamente (creación de tablas, llaves foráneas, etc). Es decir, permite saber en </w:t>
+      </w:r>
+      <w:r>
+        <w:rPr>
+          <w:b/>
+          <w:bCs/>
+          <w:sz w:val="28"/>
+          <w:szCs w:val="28"/>
+        </w:rPr>
+        <w:t>qué punto</w:t>
+      </w:r>
+      <w:r>
+        <w:rPr>
+          <w:sz w:val="28"/>
+          <w:szCs w:val="28"/>
+        </w:rPr>
+        <w:t xml:space="preserve"> </w:t>
+      </w:r>
+      <w:r>
+        <w:rPr>
+          <w:b/>
+          <w:bCs/>
+          <w:sz w:val="28"/>
+          <w:szCs w:val="28"/>
+        </w:rPr>
+        <w:t>estaba</w:t>
+      </w:r>
+      <w:r>
+        <w:rPr>
+          <w:sz w:val="28"/>
+          <w:szCs w:val="28"/>
+        </w:rPr>
+        <w:t xml:space="preserve"> para saber qué es lo que se tiene que modificar.</w:t>
+      </w:r>
+    </w:p>
+    <w:p>
+      <w:pPr>
+        <w:rPr>
+          <w:sz w:val="28"/>
+          <w:szCs w:val="28"/>
+        </w:rPr>
+      </w:pPr>
+      <w:proofErr w:type="gramStart"/>
+      <w:r>
+        <w:rPr>
+          <w:b/>
+          <w:bCs/>
+          <w:sz w:val="28"/>
+          <w:szCs w:val="28"/>
+        </w:rPr>
+        <w:t>sequelize.sync</w:t>
+      </w:r>
+      <w:proofErr w:type="gramEnd"/>
+      <w:r>
+        <w:rPr>
+          <w:b/>
+          <w:bCs/>
+          <w:sz w:val="28"/>
+          <w:szCs w:val="28"/>
+        </w:rPr>
+        <w:t>()</w:t>
+      </w:r>
+      <w:r>
+        <w:rPr>
+          <w:sz w:val="28"/>
+          <w:szCs w:val="28"/>
+        </w:rPr>
+        <w:t xml:space="preserve"> empieza a leer los modelos, crea tablas y hace relist (se sobrescribe información), </w:t>
+      </w:r>
+      <w:r>
+        <w:rPr>
+          <w:b/>
+          <w:bCs/>
+          <w:sz w:val="28"/>
+          <w:szCs w:val="28"/>
+        </w:rPr>
+        <w:t>no se aconseja que se corra en producción</w:t>
+      </w:r>
+      <w:r>
+        <w:rPr>
+          <w:sz w:val="28"/>
+          <w:szCs w:val="28"/>
+        </w:rPr>
+        <w:t>. Es mejor sincronizar con un sistema de migraciones.</w:t>
+      </w:r>
+    </w:p>
+    <w:p>
+      <w:pPr>
+        <w:rPr>
+          <w:sz w:val="28"/>
+          <w:szCs w:val="28"/>
+        </w:rPr>
+      </w:pPr>
+      <w:r>
+        <w:rPr>
+          <w:sz w:val="28"/>
+          <w:szCs w:val="28"/>
+        </w:rPr>
+        <w:t xml:space="preserve">Para correr migraciones se utiliza la librería </w:t>
+      </w:r>
+      <w:r>
+        <w:rPr>
+          <w:b/>
+          <w:bCs/>
+          <w:sz w:val="28"/>
+          <w:szCs w:val="28"/>
+        </w:rPr>
+        <w:t>sequelize-cli</w:t>
+      </w:r>
+      <w:r>
+        <w:rPr>
+          <w:sz w:val="28"/>
+          <w:szCs w:val="28"/>
+        </w:rPr>
+        <w:t xml:space="preserve"> y se instala como dependencia de desarrollo con el comando </w:t>
+      </w:r>
+      <w:r>
+        <w:rPr>
+          <w:b/>
+          <w:bCs/>
+          <w:sz w:val="28"/>
+          <w:szCs w:val="28"/>
+        </w:rPr>
+        <w:t>npm i sequelize-cli -D</w:t>
+      </w:r>
+      <w:r>
+        <w:rPr>
+          <w:sz w:val="28"/>
+          <w:szCs w:val="28"/>
+        </w:rPr>
+        <w:t>.</w:t>
+      </w:r>
+    </w:p>
+    <w:p>
+      <w:pPr>
+        <w:rPr>
+          <w:sz w:val="28"/>
+          <w:szCs w:val="28"/>
+        </w:rPr>
+      </w:pPr>
+      <w:r>
+        <w:rPr>
+          <w:sz w:val="28"/>
+          <w:szCs w:val="28"/>
+        </w:rPr>
+        <w:t xml:space="preserve">Posteriormente, se crea un archivo de </w:t>
+      </w:r>
+      <w:proofErr w:type="gramStart"/>
+      <w:r>
+        <w:rPr>
+          <w:sz w:val="28"/>
+          <w:szCs w:val="28"/>
+        </w:rPr>
+        <w:t xml:space="preserve">configuración </w:t>
+      </w:r>
+      <w:r>
+        <w:rPr>
+          <w:b/>
+          <w:bCs/>
+          <w:sz w:val="28"/>
+          <w:szCs w:val="28"/>
+        </w:rPr>
+        <w:t>.sequelizerc</w:t>
+      </w:r>
+      <w:proofErr w:type="gramEnd"/>
+      <w:r>
+        <w:rPr>
+          <w:sz w:val="28"/>
+          <w:szCs w:val="28"/>
+        </w:rPr>
+        <w:t xml:space="preserve"> en la carpeta principal.</w:t>
+      </w:r>
+    </w:p>
+    <w:p>
+      <w:pPr>
+        <w:pStyle w:val="Ttulo2"/>
+        <w:rPr>
+          <w:b/>
+          <w:bCs/>
+          <w:color w:val="auto"/>
+          <w:sz w:val="40"/>
+          <w:szCs w:val="40"/>
+        </w:rPr>
+      </w:pPr>
+      <w:proofErr w:type="gramStart"/>
+      <w:r>
+        <w:rPr>
+          <w:b/>
+          <w:bCs/>
+          <w:color w:val="auto"/>
+          <w:sz w:val="40"/>
+          <w:szCs w:val="40"/>
+        </w:rPr>
+        <w:t>.sequelizerc</w:t>
+      </w:r>
+      <w:proofErr w:type="gramEnd"/>
+    </w:p>
+    <w:p>
+      <w:pPr>
+        <w:rPr>
+          <w:sz w:val="28"/>
+          <w:szCs w:val="28"/>
+        </w:rPr>
+      </w:pPr>
+      <w:r>
+        <w:rPr>
+          <w:noProof/>
+          <w:sz w:val="28"/>
+          <w:szCs w:val="28"/>
+        </w:rPr>
+        <w:drawing>
+          <wp:inline distT="0" distB="0" distL="0" distR="0" wp14:anchorId="3F8286EE" wp14:editId="343A27DC">
+            <wp:extent cx="3362794" cy="1514686"/>
+            <wp:effectExtent l="0" t="0" r="9525" b="9525"/>
+            <wp:docPr id="3" name="Imagen 3"/>
+            <wp:cNvGraphicFramePr>
+              <a:graphicFrameLocks xmlns:a="http://schemas.openxmlformats.org/drawingml/2006/main" noChangeAspect="1"/>
+            </wp:cNvGraphicFramePr>
+            <a:graphic xmlns:a="http://schemas.openxmlformats.org/drawingml/2006/main">
+              <a:graphicData uri="http://schemas.openxmlformats.org/drawingml/2006/picture">
+                <pic:pic xmlns:pic="http://schemas.openxmlformats.org/drawingml/2006/picture">
+                  <pic:nvPicPr>
+                    <pic:cNvPr id="3" name="Imagen 3"/>
+                    <pic:cNvPicPr/>
+                  </pic:nvPicPr>
+                  <pic:blipFill>
+                    <a:blip r:embed="rId10">
+                      <a:extLst>
+                        <a:ext uri="{28A0092B-C50C-407E-A947-70E740481C1C}">
+                          <a14:useLocalDpi xmlns:a14="http://schemas.microsoft.com/office/drawing/2010/main" val="0"/>
+                        </a:ext>
+                      </a:extLst>
+                    </a:blip>
+                    <a:stretch>
+                      <a:fillRect/>
+                    </a:stretch>
+                  </pic:blipFill>
+                  <pic:spPr>
+                    <a:xfrm>
+                      <a:off x="0" y="0"/>
+                      <a:ext cx="3362794" cy="1514686"/>
+                    </a:xfrm>
+                    <a:prstGeom prst="rect">
+                      <a:avLst/>
+                    </a:prstGeom>
+                  </pic:spPr>
+                </pic:pic>
+              </a:graphicData>
+            </a:graphic>
+          </wp:inline>
+        </w:drawing>
+      </w:r>
+    </w:p>
+    <w:p>
+      <w:pPr>
+        <w:pStyle w:val="Prrafodelista"/>
+        <w:numPr>
+          <w:ilvl w:val="0"/>
+          <w:numId w:val="3"/>
+        </w:numPr>
+        <w:rPr>
+          <w:sz w:val="28"/>
+          <w:szCs w:val="28"/>
+        </w:rPr>
+      </w:pPr>
+      <w:r>
+        <w:rPr>
+          <w:b/>
+          <w:bCs/>
+          <w:sz w:val="28"/>
+          <w:szCs w:val="28"/>
+        </w:rPr>
+        <w:t>config</w:t>
+      </w:r>
+      <w:r>
+        <w:rPr>
+          <w:sz w:val="28"/>
+          <w:szCs w:val="28"/>
+        </w:rPr>
+        <w:t xml:space="preserve">: Dónde se encuentra la configuración, esta configuración se encuentra la conexión hacia la BD. El </w:t>
+      </w:r>
+      <w:r>
+        <w:rPr>
+          <w:b/>
+          <w:bCs/>
+          <w:sz w:val="28"/>
+          <w:szCs w:val="28"/>
+        </w:rPr>
+        <w:t>cli</w:t>
+      </w:r>
+      <w:r>
+        <w:rPr>
+          <w:sz w:val="28"/>
+          <w:szCs w:val="28"/>
+        </w:rPr>
+        <w:t xml:space="preserve"> tiene su propia conexión, independientemente de la conexión de la aplicación porque esas conexiones corren a nivel de terminal.</w:t>
+      </w:r>
+    </w:p>
+    <w:p>
+      <w:pPr>
+        <w:pStyle w:val="Prrafodelista"/>
+        <w:numPr>
+          <w:ilvl w:val="0"/>
+          <w:numId w:val="3"/>
+        </w:numPr>
+        <w:rPr>
+          <w:sz w:val="28"/>
+          <w:szCs w:val="28"/>
+        </w:rPr>
+      </w:pPr>
+      <w:r>
+        <w:rPr>
+          <w:b/>
+          <w:bCs/>
+          <w:sz w:val="28"/>
+          <w:szCs w:val="28"/>
+        </w:rPr>
+        <w:t>models-paths</w:t>
+      </w:r>
+      <w:r>
+        <w:rPr>
+          <w:sz w:val="28"/>
+          <w:szCs w:val="28"/>
+        </w:rPr>
+        <w:t>: Dónde se encuentran los modelos.</w:t>
+      </w:r>
+    </w:p>
+    <w:p>
+      <w:pPr>
+        <w:pStyle w:val="Prrafodelista"/>
+        <w:numPr>
+          <w:ilvl w:val="0"/>
+          <w:numId w:val="3"/>
+        </w:numPr>
+        <w:rPr>
+          <w:sz w:val="28"/>
+          <w:szCs w:val="28"/>
+        </w:rPr>
+      </w:pPr>
+      <w:r>
+        <w:rPr>
+          <w:b/>
+          <w:bCs/>
+          <w:sz w:val="28"/>
+          <w:szCs w:val="28"/>
+        </w:rPr>
+        <w:t>migrations-paths</w:t>
+      </w:r>
+      <w:r>
+        <w:rPr>
+          <w:sz w:val="28"/>
+          <w:szCs w:val="28"/>
+        </w:rPr>
+        <w:t>:</w:t>
+      </w:r>
+      <w:r>
+        <w:rPr>
+          <w:sz w:val="28"/>
+          <w:szCs w:val="28"/>
+        </w:rPr>
+        <w:t xml:space="preserve"> Dónde se encuentran las migraciones.</w:t>
+      </w:r>
+    </w:p>
+    <w:p>
+      <w:pPr>
+        <w:pStyle w:val="Prrafodelista"/>
+        <w:numPr>
+          <w:ilvl w:val="0"/>
+          <w:numId w:val="3"/>
+        </w:numPr>
+        <w:rPr>
+          <w:sz w:val="28"/>
+          <w:szCs w:val="28"/>
+        </w:rPr>
+      </w:pPr>
+      <w:r>
+        <w:rPr>
+          <w:b/>
+          <w:bCs/>
+          <w:sz w:val="28"/>
+          <w:szCs w:val="28"/>
+        </w:rPr>
+        <w:lastRenderedPageBreak/>
+        <w:t>seeders-path</w:t>
+      </w:r>
+      <w:r>
+        <w:rPr>
+          <w:sz w:val="28"/>
+          <w:szCs w:val="28"/>
+        </w:rPr>
+        <w:t xml:space="preserve">: </w:t>
+      </w:r>
+      <w:r>
+        <w:rPr>
+          <w:sz w:val="28"/>
+          <w:szCs w:val="28"/>
+        </w:rPr>
+        <w:t xml:space="preserve">Dónde se encuentran las semillas de información, sirve mucho para pruebas unitarias, </w:t>
+      </w:r>
+      <w:r>
+        <w:rPr>
+          <w:b/>
+          <w:bCs/>
+          <w:sz w:val="28"/>
+          <w:szCs w:val="28"/>
+        </w:rPr>
+        <w:t>end to end</w:t>
+      </w:r>
+      <w:r>
+        <w:rPr>
+          <w:sz w:val="28"/>
+          <w:szCs w:val="28"/>
+        </w:rPr>
+        <w:t>, donde se necesitan semillas de información que es como cargar varios datos de información a la BD.</w:t>
+      </w:r>
+    </w:p>
+    <w:p>
+      <w:pPr>
+        <w:rPr>
+          <w:sz w:val="28"/>
+          <w:szCs w:val="28"/>
+        </w:rPr>
+      </w:pPr>
+      <w:r>
+        <w:rPr>
+          <w:sz w:val="28"/>
+          <w:szCs w:val="28"/>
+        </w:rPr>
+        <w:t xml:space="preserve">Se crean las carpetas </w:t>
+      </w:r>
+      <w:r>
+        <w:rPr>
+          <w:b/>
+          <w:bCs/>
+          <w:sz w:val="28"/>
+          <w:szCs w:val="28"/>
+        </w:rPr>
+        <w:t>migrations</w:t>
+      </w:r>
+      <w:r>
+        <w:rPr>
+          <w:sz w:val="28"/>
+          <w:szCs w:val="28"/>
+        </w:rPr>
+        <w:t xml:space="preserve">, </w:t>
+      </w:r>
+      <w:r>
+        <w:rPr>
+          <w:b/>
+          <w:bCs/>
+          <w:sz w:val="28"/>
+          <w:szCs w:val="28"/>
+        </w:rPr>
+        <w:t>models</w:t>
+      </w:r>
+      <w:r>
+        <w:rPr>
+          <w:sz w:val="28"/>
+          <w:szCs w:val="28"/>
+        </w:rPr>
+        <w:t xml:space="preserve">, </w:t>
+      </w:r>
+      <w:r>
+        <w:rPr>
+          <w:b/>
+          <w:bCs/>
+          <w:sz w:val="28"/>
+          <w:szCs w:val="28"/>
+        </w:rPr>
+        <w:t>seeders</w:t>
+      </w:r>
+      <w:r>
+        <w:rPr>
+          <w:sz w:val="28"/>
+          <w:szCs w:val="28"/>
+        </w:rPr>
+        <w:t xml:space="preserve"> y el archivo </w:t>
+      </w:r>
+      <w:r>
+        <w:rPr>
+          <w:b/>
+          <w:bCs/>
+          <w:sz w:val="28"/>
+          <w:szCs w:val="28"/>
+        </w:rPr>
+        <w:t>config.js</w:t>
+      </w:r>
+      <w:r>
+        <w:rPr>
+          <w:sz w:val="28"/>
+          <w:szCs w:val="28"/>
+        </w:rPr>
+        <w:t xml:space="preserve"> dentro de la carpeta </w:t>
+      </w:r>
+      <w:r>
+        <w:rPr>
+          <w:b/>
+          <w:bCs/>
+          <w:sz w:val="28"/>
+          <w:szCs w:val="28"/>
+        </w:rPr>
+        <w:t>db</w:t>
+      </w:r>
+      <w:r>
+        <w:rPr>
+          <w:sz w:val="28"/>
+          <w:szCs w:val="28"/>
+        </w:rPr>
+        <w:t>.</w:t>
+      </w:r>
+    </w:p>
+    <w:p>
+      <w:pPr>
+        <w:pStyle w:val="Ttulo1"/>
+        <w:jc w:val="center"/>
+        <w:rPr>
+          <w:b/>
+          <w:bCs/>
+          <w:color w:val="auto"/>
+          <w:sz w:val="96"/>
+          <w:szCs w:val="96"/>
+        </w:rPr>
+      </w:pPr>
+      <w:r>
+        <w:rPr>
+          <w:b/>
+          <w:bCs/>
+          <w:color w:val="auto"/>
+          <w:sz w:val="96"/>
+          <w:szCs w:val="96"/>
+        </w:rPr>
+        <w:t>Relaciones uno a uno</w:t>
+      </w:r>
+    </w:p>
+    <w:p>
+      <w:pPr>
+        <w:rPr>
+          <w:sz w:val="28"/>
+          <w:szCs w:val="28"/>
+        </w:rPr>
+      </w:pPr>
+      <w:r>
+        <w:rPr>
+          <w:sz w:val="28"/>
+          <w:szCs w:val="28"/>
+        </w:rPr>
+        <w:t>S</w:t>
+      </w:r>
+      <w:r>
+        <w:rPr>
+          <w:sz w:val="28"/>
+          <w:szCs w:val="28"/>
+        </w:rPr>
+        <w:t>e</w:t>
+      </w:r>
+      <w:r>
+        <w:rPr>
+          <w:sz w:val="28"/>
+          <w:szCs w:val="28"/>
+        </w:rPr>
+        <w:t>quelize tiene dos métodos para crear la relación uno a uno</w:t>
+      </w:r>
+      <w:r>
+        <w:rPr>
+          <w:sz w:val="28"/>
+          <w:szCs w:val="28"/>
+        </w:rPr>
+        <w:t>.</w:t>
+      </w:r>
+    </w:p>
+    <w:p>
+      <w:pPr>
+        <w:pStyle w:val="Prrafodelista"/>
+        <w:numPr>
+          <w:ilvl w:val="0"/>
+          <w:numId w:val="4"/>
+        </w:numPr>
+        <w:rPr>
+          <w:sz w:val="28"/>
+          <w:szCs w:val="28"/>
+        </w:rPr>
+      </w:pPr>
+      <w:r>
+        <w:rPr>
+          <w:b/>
+          <w:bCs/>
+          <w:sz w:val="28"/>
+          <w:szCs w:val="28"/>
+        </w:rPr>
+        <w:t>hasOne</w:t>
+      </w:r>
+      <w:r>
+        <w:rPr>
+          <w:sz w:val="28"/>
+          <w:szCs w:val="28"/>
+        </w:rPr>
+        <w:t>.</w:t>
+      </w:r>
+    </w:p>
+    <w:p>
+      <w:pPr>
+        <w:pStyle w:val="Prrafodelista"/>
+        <w:numPr>
+          <w:ilvl w:val="0"/>
+          <w:numId w:val="4"/>
+        </w:numPr>
+        <w:rPr>
+          <w:sz w:val="28"/>
+          <w:szCs w:val="28"/>
+        </w:rPr>
+      </w:pPr>
+      <w:r>
+        <w:rPr>
+          <w:b/>
+          <w:bCs/>
+          <w:sz w:val="28"/>
+          <w:szCs w:val="28"/>
+        </w:rPr>
+        <w:t>belongsTo</w:t>
+      </w:r>
+      <w:r>
+        <w:rPr>
+          <w:sz w:val="28"/>
+          <w:szCs w:val="28"/>
+        </w:rPr>
+        <w:t>.</w:t>
+      </w:r>
+    </w:p>
+    <w:p>
+      <w:pPr>
+        <w:rPr>
+          <w:sz w:val="28"/>
+          <w:szCs w:val="28"/>
+        </w:rPr>
+      </w:pPr>
+      <w:r>
+        <w:rPr>
+          <w:sz w:val="28"/>
+          <w:szCs w:val="28"/>
+        </w:rPr>
+        <w:t xml:space="preserve">Sí queremos que la relación quede en la entidad </w:t>
+      </w:r>
+      <w:r>
+        <w:rPr>
+          <w:b/>
+          <w:bCs/>
+          <w:sz w:val="28"/>
+          <w:szCs w:val="28"/>
+        </w:rPr>
+        <w:t>B</w:t>
+      </w:r>
+      <w:r>
+        <w:rPr>
+          <w:sz w:val="28"/>
+          <w:szCs w:val="28"/>
+        </w:rPr>
+        <w:t xml:space="preserve">, deberíamos utilizar </w:t>
+      </w:r>
+      <w:r>
+        <w:rPr>
+          <w:b/>
+          <w:bCs/>
+          <w:sz w:val="28"/>
+          <w:szCs w:val="28"/>
+        </w:rPr>
+        <w:t>hasOne</w:t>
+      </w:r>
+      <w:r>
+        <w:rPr>
+          <w:sz w:val="28"/>
+          <w:szCs w:val="28"/>
+        </w:rPr>
+        <w:t>.</w:t>
+      </w:r>
+    </w:p>
+    <w:p>
+      <w:pPr>
+        <w:jc w:val="center"/>
+        <w:rPr>
+          <w:sz w:val="28"/>
+          <w:szCs w:val="28"/>
+        </w:rPr>
+      </w:pPr>
+      <w:r>
+        <w:rPr>
+          <w:noProof/>
+          <w:sz w:val="28"/>
+          <w:szCs w:val="28"/>
+        </w:rPr>
+        <w:drawing>
+          <wp:inline distT="0" distB="0" distL="0" distR="0" wp14:anchorId="218B8F97" wp14:editId="3359D660">
+            <wp:extent cx="4651513" cy="2731029"/>
+            <wp:effectExtent l="0" t="0" r="0" b="0"/>
+            <wp:docPr id="4" name="Imagen 4"/>
+            <wp:cNvGraphicFramePr>
+              <a:graphicFrameLocks xmlns:a="http://schemas.openxmlformats.org/drawingml/2006/main" noChangeAspect="1"/>
+            </wp:cNvGraphicFramePr>
+            <a:graphic xmlns:a="http://schemas.openxmlformats.org/drawingml/2006/main">
+              <a:graphicData uri="http://schemas.openxmlformats.org/drawingml/2006/picture">
+                <pic:pic xmlns:pic="http://schemas.openxmlformats.org/drawingml/2006/picture">
+                  <pic:nvPicPr>
+                    <pic:cNvPr id="4" name="Imagen 4"/>
+                    <pic:cNvPicPr/>
+                  </pic:nvPicPr>
+                  <pic:blipFill>
+                    <a:blip r:embed="rId11">
+                      <a:extLst>
+                        <a:ext uri="{28A0092B-C50C-407E-A947-70E740481C1C}">
+                          <a14:useLocalDpi xmlns:a14="http://schemas.microsoft.com/office/drawing/2010/main" val="0"/>
+                        </a:ext>
+                      </a:extLst>
+                    </a:blip>
+                    <a:stretch>
+                      <a:fillRect/>
+                    </a:stretch>
+                  </pic:blipFill>
+                  <pic:spPr>
+                    <a:xfrm>
+                      <a:off x="0" y="0"/>
+                      <a:ext cx="4656026" cy="2733679"/>
+                    </a:xfrm>
+                    <a:prstGeom prst="rect">
+                      <a:avLst/>
+                    </a:prstGeom>
+                  </pic:spPr>
+                </pic:pic>
+              </a:graphicData>
+            </a:graphic>
+          </wp:inline>
+        </w:drawing>
+      </w:r>
+    </w:p>
+    <w:p>
+      <w:pPr>
+        <w:rPr>
+          <w:sz w:val="28"/>
+          <w:szCs w:val="28"/>
+        </w:rPr>
+      </w:pPr>
+      <w:r>
+        <w:rPr>
+          <w:sz w:val="28"/>
+          <w:szCs w:val="28"/>
+        </w:rPr>
+        <w:t>Por lo contrario, sí</w:t>
+      </w:r>
+      <w:r>
+        <w:rPr>
+          <w:sz w:val="28"/>
+          <w:szCs w:val="28"/>
+        </w:rPr>
+        <w:t xml:space="preserve"> queremos que la relación quede en la entidad </w:t>
+      </w:r>
+      <w:r>
+        <w:rPr>
+          <w:b/>
+          <w:bCs/>
+          <w:sz w:val="28"/>
+          <w:szCs w:val="28"/>
+        </w:rPr>
+        <w:t>A</w:t>
+      </w:r>
+      <w:r>
+        <w:rPr>
+          <w:sz w:val="28"/>
+          <w:szCs w:val="28"/>
+        </w:rPr>
+        <w:t xml:space="preserve">, utilizamos </w:t>
+      </w:r>
+      <w:r>
+        <w:rPr>
+          <w:b/>
+          <w:bCs/>
+          <w:sz w:val="28"/>
+          <w:szCs w:val="28"/>
+        </w:rPr>
+        <w:t>belongsTo</w:t>
+      </w:r>
+      <w:r>
+        <w:rPr>
+          <w:sz w:val="28"/>
+          <w:szCs w:val="28"/>
+        </w:rPr>
+        <w:t>.</w:t>
+      </w:r>
+    </w:p>
+    <w:p>
+      <w:pPr>
+        <w:jc w:val="center"/>
+        <w:rPr>
+          <w:sz w:val="28"/>
+          <w:szCs w:val="28"/>
+        </w:rPr>
+      </w:pPr>
+      <w:r>
+        <w:rPr>
+          <w:noProof/>
+          <w:sz w:val="28"/>
+          <w:szCs w:val="28"/>
+        </w:rPr>
+        <w:lastRenderedPageBreak/>
+        <w:drawing>
+          <wp:inline distT="0" distB="0" distL="0" distR="0" wp14:anchorId="58E50A92" wp14:editId="50DBF914">
+            <wp:extent cx="4627659" cy="2897627"/>
+            <wp:effectExtent l="0" t="0" r="1905" b="0"/>
+            <wp:docPr id="5" name="Imagen 5"/>
+            <wp:cNvGraphicFramePr>
+              <a:graphicFrameLocks xmlns:a="http://schemas.openxmlformats.org/drawingml/2006/main" noChangeAspect="1"/>
+            </wp:cNvGraphicFramePr>
+            <a:graphic xmlns:a="http://schemas.openxmlformats.org/drawingml/2006/main">
+              <a:graphicData uri="http://schemas.openxmlformats.org/drawingml/2006/picture">
+                <pic:pic xmlns:pic="http://schemas.openxmlformats.org/drawingml/2006/picture">
+                  <pic:nvPicPr>
+                    <pic:cNvPr id="5" name="Imagen 5"/>
+                    <pic:cNvPicPr/>
+                  </pic:nvPicPr>
+                  <pic:blipFill>
+                    <a:blip r:embed="rId12">
+                      <a:extLst>
+                        <a:ext uri="{28A0092B-C50C-407E-A947-70E740481C1C}">
+                          <a14:useLocalDpi xmlns:a14="http://schemas.microsoft.com/office/drawing/2010/main" val="0"/>
+                        </a:ext>
+                      </a:extLst>
+                    </a:blip>
+                    <a:stretch>
+                      <a:fillRect/>
+                    </a:stretch>
+                  </pic:blipFill>
+                  <pic:spPr>
+                    <a:xfrm>
+                      <a:off x="0" y="0"/>
+                      <a:ext cx="4641839" cy="2906506"/>
+                    </a:xfrm>
+                    <a:prstGeom prst="rect">
+                      <a:avLst/>
+                    </a:prstGeom>
+                  </pic:spPr>
+                </pic:pic>
+              </a:graphicData>
+            </a:graphic>
+          </wp:inline>
+        </w:drawing>
+      </w:r>
+    </w:p>
+    <w:p>
+      <w:pPr>
+        <w:rPr>
+          <w:sz w:val="28"/>
+          <w:szCs w:val="28"/>
+        </w:rPr>
+      </w:pPr>
+      <w:r>
+        <w:rPr>
+          <w:sz w:val="28"/>
+          <w:szCs w:val="28"/>
+        </w:rPr>
+        <w:t xml:space="preserve">En las entidades de </w:t>
+      </w:r>
+      <w:r>
+        <w:rPr>
+          <w:b/>
+          <w:bCs/>
+          <w:sz w:val="28"/>
+          <w:szCs w:val="28"/>
+        </w:rPr>
+        <w:t>Costumer</w:t>
+      </w:r>
+      <w:r>
+        <w:rPr>
+          <w:sz w:val="28"/>
+          <w:szCs w:val="28"/>
+        </w:rPr>
+        <w:t xml:space="preserve"> y </w:t>
+      </w:r>
+      <w:r>
+        <w:rPr>
+          <w:b/>
+          <w:bCs/>
+          <w:sz w:val="28"/>
+          <w:szCs w:val="28"/>
+        </w:rPr>
+        <w:t>User</w:t>
+      </w:r>
+      <w:r>
+        <w:rPr>
+          <w:sz w:val="28"/>
+          <w:szCs w:val="28"/>
+        </w:rPr>
+        <w:t xml:space="preserve">, sí queremos que la relación sea cargada desde </w:t>
+      </w:r>
+      <w:r>
+        <w:rPr>
+          <w:b/>
+          <w:bCs/>
+          <w:sz w:val="28"/>
+          <w:szCs w:val="28"/>
+        </w:rPr>
+        <w:t>Costumer</w:t>
+      </w:r>
+      <w:r>
+        <w:rPr>
+          <w:sz w:val="28"/>
+          <w:szCs w:val="28"/>
+        </w:rPr>
+        <w:t xml:space="preserve"> </w:t>
+      </w:r>
+      <w:r>
+        <w:rPr>
+          <w:sz w:val="28"/>
+          <w:szCs w:val="28"/>
+        </w:rPr>
+        <w:t>entonces utilizaríamos un</w:t>
+      </w:r>
+      <w:r>
+        <w:rPr>
+          <w:sz w:val="28"/>
+          <w:szCs w:val="28"/>
+        </w:rPr>
+        <w:t xml:space="preserve"> </w:t>
+      </w:r>
+      <w:r>
+        <w:rPr>
+          <w:b/>
+          <w:bCs/>
+          <w:sz w:val="28"/>
+          <w:szCs w:val="28"/>
+        </w:rPr>
+        <w:t>belongsTo</w:t>
+      </w:r>
+      <w:r>
+        <w:rPr>
+          <w:sz w:val="28"/>
+          <w:szCs w:val="28"/>
+        </w:rPr>
+        <w:t>.</w:t>
+      </w:r>
+    </w:p>
+    <w:p>
+      <w:pPr>
+        <w:jc w:val="center"/>
+        <w:rPr>
+          <w:sz w:val="28"/>
+          <w:szCs w:val="28"/>
+        </w:rPr>
+      </w:pPr>
+      <w:r>
+        <w:rPr>
+          <w:noProof/>
+          <w:sz w:val="28"/>
+          <w:szCs w:val="28"/>
+        </w:rPr>
+        <w:drawing>
+          <wp:inline distT="0" distB="0" distL="0" distR="0" wp14:anchorId="609406BD" wp14:editId="66A1E026">
+            <wp:extent cx="4604886" cy="2504661"/>
+            <wp:effectExtent l="0" t="0" r="5715" b="0"/>
+            <wp:docPr id="6" name="Imagen 6"/>
+            <wp:cNvGraphicFramePr>
+              <a:graphicFrameLocks xmlns:a="http://schemas.openxmlformats.org/drawingml/2006/main" noChangeAspect="1"/>
+            </wp:cNvGraphicFramePr>
+            <a:graphic xmlns:a="http://schemas.openxmlformats.org/drawingml/2006/main">
+              <a:graphicData uri="http://schemas.openxmlformats.org/drawingml/2006/picture">
+                <pic:pic xmlns:pic="http://schemas.openxmlformats.org/drawingml/2006/picture">
+                  <pic:nvPicPr>
+                    <pic:cNvPr id="6" name="Imagen 6"/>
+                    <pic:cNvPicPr/>
+                  </pic:nvPicPr>
+                  <pic:blipFill>
+                    <a:blip r:embed="rId13">
+                      <a:extLst>
+                        <a:ext uri="{28A0092B-C50C-407E-A947-70E740481C1C}">
+                          <a14:useLocalDpi xmlns:a14="http://schemas.microsoft.com/office/drawing/2010/main" val="0"/>
+                        </a:ext>
+                      </a:extLst>
+                    </a:blip>
+                    <a:stretch>
+                      <a:fillRect/>
+                    </a:stretch>
+                  </pic:blipFill>
+                  <pic:spPr>
+                    <a:xfrm>
+                      <a:off x="0" y="0"/>
+                      <a:ext cx="4620359" cy="2513077"/>
+                    </a:xfrm>
+                    <a:prstGeom prst="rect">
+                      <a:avLst/>
+                    </a:prstGeom>
+                  </pic:spPr>
+                </pic:pic>
+              </a:graphicData>
+            </a:graphic>
+          </wp:inline>
+        </w:drawing>
+      </w:r>
+    </w:p>
+    <w:p>
+      <w:pPr>
+        <w:pStyle w:val="Ttulo1"/>
+        <w:jc w:val="center"/>
+        <w:rPr>
+          <w:b/>
+          <w:bCs/>
+          <w:color w:val="auto"/>
+          <w:sz w:val="96"/>
+          <w:szCs w:val="96"/>
+        </w:rPr>
+      </w:pPr>
+      <w:r>
+        <w:rPr>
+          <w:b/>
+          <w:bCs/>
+          <w:color w:val="auto"/>
+          <w:sz w:val="96"/>
+          <w:szCs w:val="96"/>
+        </w:rPr>
+        <w:lastRenderedPageBreak/>
+        <w:t>Relaciones uno a muchos</w:t>
+      </w:r>
+    </w:p>
+    <w:p>
+      <w:pPr>
+        <w:rPr>
+          <w:sz w:val="28"/>
+          <w:szCs w:val="28"/>
+        </w:rPr>
+      </w:pPr>
+      <w:r>
+        <w:rPr>
+          <w:sz w:val="28"/>
+          <w:szCs w:val="28"/>
+        </w:rPr>
+        <w:t xml:space="preserve">Sequelize tiene </w:t>
+      </w:r>
+      <w:r>
+        <w:rPr>
+          <w:sz w:val="28"/>
+          <w:szCs w:val="28"/>
+        </w:rPr>
+        <w:t>un</w:t>
+      </w:r>
+      <w:r>
+        <w:rPr>
+          <w:sz w:val="28"/>
+          <w:szCs w:val="28"/>
+        </w:rPr>
+        <w:t xml:space="preserve"> método para crear la relación uno a </w:t>
+      </w:r>
+      <w:r>
+        <w:rPr>
+          <w:sz w:val="28"/>
+          <w:szCs w:val="28"/>
+        </w:rPr>
+        <w:t>muchos</w:t>
+      </w:r>
+      <w:r>
+        <w:rPr>
+          <w:sz w:val="28"/>
+          <w:szCs w:val="28"/>
+        </w:rPr>
+        <w:t>.</w:t>
+      </w:r>
+    </w:p>
+    <w:p>
+      <w:pPr>
+        <w:pStyle w:val="Prrafodelista"/>
+        <w:numPr>
+          <w:ilvl w:val="0"/>
+          <w:numId w:val="5"/>
+        </w:numPr>
+        <w:rPr>
+          <w:b/>
+          <w:bCs/>
+          <w:sz w:val="28"/>
+          <w:szCs w:val="28"/>
+        </w:rPr>
+      </w:pPr>
+      <w:r>
+        <w:rPr>
+          <w:b/>
+          <w:bCs/>
+          <w:sz w:val="28"/>
+          <w:szCs w:val="28"/>
+        </w:rPr>
+        <w:t>hasMany</w:t>
+      </w:r>
+    </w:p>
+    <w:p>
+      <w:pPr>
+        <w:jc w:val="center"/>
+        <w:rPr>
+          <w:sz w:val="28"/>
+          <w:szCs w:val="28"/>
+        </w:rPr>
+      </w:pPr>
+      <w:r>
+        <w:rPr>
+          <w:noProof/>
+          <w:sz w:val="28"/>
+          <w:szCs w:val="28"/>
+        </w:rPr>
+        <w:drawing>
+          <wp:inline distT="0" distB="0" distL="0" distR="0" wp14:anchorId="2FEC454F" wp14:editId="60EFD3EA">
+            <wp:extent cx="6220693" cy="3534268"/>
+            <wp:effectExtent l="0" t="0" r="8890" b="9525"/>
+            <wp:docPr id="7" name="Imagen 7"/>
+            <wp:cNvGraphicFramePr>
+              <a:graphicFrameLocks xmlns:a="http://schemas.openxmlformats.org/drawingml/2006/main" noChangeAspect="1"/>
+            </wp:cNvGraphicFramePr>
+            <a:graphic xmlns:a="http://schemas.openxmlformats.org/drawingml/2006/main">
+              <a:graphicData uri="http://schemas.openxmlformats.org/drawingml/2006/picture">
+                <pic:pic xmlns:pic="http://schemas.openxmlformats.org/drawingml/2006/picture">
+                  <pic:nvPicPr>
+                    <pic:cNvPr id="7" name="Imagen 7"/>
+                    <pic:cNvPicPr/>
+                  </pic:nvPicPr>
+                  <pic:blipFill>
+                    <a:blip r:embed="rId14">
+                      <a:extLst>
+                        <a:ext uri="{28A0092B-C50C-407E-A947-70E740481C1C}">
+                          <a14:useLocalDpi xmlns:a14="http://schemas.microsoft.com/office/drawing/2010/main" val="0"/>
+                        </a:ext>
+                      </a:extLst>
+                    </a:blip>
+                    <a:stretch>
+                      <a:fillRect/>
+                    </a:stretch>
+                  </pic:blipFill>
+                  <pic:spPr>
+                    <a:xfrm>
+                      <a:off x="0" y="0"/>
+                      <a:ext cx="6220693" cy="3534268"/>
+                    </a:xfrm>
+                    <a:prstGeom prst="rect">
+                      <a:avLst/>
+                    </a:prstGeom>
+                  </pic:spPr>
+                </pic:pic>
+              </a:graphicData>
+            </a:graphic>
+          </wp:inline>
+        </w:drawing>
+      </w:r>
+    </w:p>
+    <w:p>
+      <w:pPr>
+        <w:pStyle w:val="Ttulo1"/>
+        <w:jc w:val="center"/>
+        <w:rPr>
+          <w:b/>
+          <w:bCs/>
+          <w:color w:val="auto"/>
+          <w:sz w:val="96"/>
+          <w:szCs w:val="96"/>
+        </w:rPr>
+      </w:pPr>
+      <w:r>
+        <w:rPr>
+          <w:b/>
+          <w:bCs/>
+          <w:color w:val="auto"/>
+          <w:sz w:val="96"/>
+          <w:szCs w:val="96"/>
+        </w:rPr>
+        <w:t>Relaciones muchos a muchos</w:t>
+      </w:r>
+    </w:p>
+    <w:p>
+      <w:pPr>
+        <w:rPr>
+          <w:sz w:val="28"/>
+          <w:szCs w:val="28"/>
+        </w:rPr>
+      </w:pPr>
+      <w:r>
+        <w:rPr>
+          <w:sz w:val="28"/>
+          <w:szCs w:val="28"/>
+        </w:rPr>
+        <w:t xml:space="preserve">Sequelize tiene un método para crear </w:t>
+      </w:r>
+      <w:proofErr w:type="gramStart"/>
+      <w:r>
+        <w:rPr>
+          <w:sz w:val="28"/>
+          <w:szCs w:val="28"/>
+        </w:rPr>
+        <w:t>la relaci</w:t>
+      </w:r>
+      <w:r>
+        <w:rPr>
+          <w:sz w:val="28"/>
+          <w:szCs w:val="28"/>
+        </w:rPr>
+        <w:t>ones</w:t>
+      </w:r>
+      <w:proofErr w:type="gramEnd"/>
+      <w:r>
+        <w:rPr>
+          <w:sz w:val="28"/>
+          <w:szCs w:val="28"/>
+        </w:rPr>
+        <w:t xml:space="preserve"> </w:t>
+      </w:r>
+      <w:r>
+        <w:rPr>
+          <w:sz w:val="28"/>
+          <w:szCs w:val="28"/>
+        </w:rPr>
+        <w:t>muchos</w:t>
+      </w:r>
+      <w:r>
+        <w:rPr>
+          <w:sz w:val="28"/>
+          <w:szCs w:val="28"/>
+        </w:rPr>
+        <w:t xml:space="preserve"> a muchos.</w:t>
+      </w:r>
+    </w:p>
+    <w:p>
+      <w:pPr>
+        <w:pStyle w:val="Prrafodelista"/>
+        <w:numPr>
+          <w:ilvl w:val="0"/>
+          <w:numId w:val="5"/>
+        </w:numPr>
+        <w:rPr>
+          <w:b/>
+          <w:bCs/>
+          <w:sz w:val="28"/>
+          <w:szCs w:val="28"/>
+        </w:rPr>
+      </w:pPr>
+      <w:r>
+        <w:rPr>
+          <w:b/>
+          <w:bCs/>
+          <w:sz w:val="28"/>
+          <w:szCs w:val="28"/>
+        </w:rPr>
+        <w:lastRenderedPageBreak/>
+        <w:t>belongsToMany</w:t>
+      </w:r>
+    </w:p>
+    <w:p>
+      <w:pPr>
+        <w:jc w:val="center"/>
+        <w:rPr>
+          <w:sz w:val="28"/>
+          <w:szCs w:val="28"/>
+        </w:rPr>
+      </w:pPr>
+      <w:r>
+        <w:rPr>
+          <w:noProof/>
+          <w:sz w:val="28"/>
+          <w:szCs w:val="28"/>
+        </w:rPr>
+        <w:drawing>
+          <wp:inline distT="0" distB="0" distL="0" distR="0" wp14:anchorId="057A7FD3" wp14:editId="3A98C0F7">
+            <wp:extent cx="5104738" cy="3033720"/>
+            <wp:effectExtent l="0" t="0" r="1270" b="0"/>
+            <wp:docPr id="8" name="Imagen 8"/>
+            <wp:cNvGraphicFramePr>
+              <a:graphicFrameLocks xmlns:a="http://schemas.openxmlformats.org/drawingml/2006/main" noChangeAspect="1"/>
+            </wp:cNvGraphicFramePr>
+            <a:graphic xmlns:a="http://schemas.openxmlformats.org/drawingml/2006/main">
+              <a:graphicData uri="http://schemas.openxmlformats.org/drawingml/2006/picture">
+                <pic:pic xmlns:pic="http://schemas.openxmlformats.org/drawingml/2006/picture">
+                  <pic:nvPicPr>
+                    <pic:cNvPr id="8" name="Imagen 8"/>
+                    <pic:cNvPicPr/>
+                  </pic:nvPicPr>
+                  <pic:blipFill>
+                    <a:blip r:embed="rId15">
+                      <a:extLst>
+                        <a:ext uri="{28A0092B-C50C-407E-A947-70E740481C1C}">
+                          <a14:useLocalDpi xmlns:a14="http://schemas.microsoft.com/office/drawing/2010/main" val="0"/>
+                        </a:ext>
+                      </a:extLst>
+                    </a:blip>
+                    <a:stretch>
+                      <a:fillRect/>
+                    </a:stretch>
+                  </pic:blipFill>
+                  <pic:spPr>
+                    <a:xfrm>
+                      <a:off x="0" y="0"/>
+                      <a:ext cx="5109225" cy="3036386"/>
+                    </a:xfrm>
+                    <a:prstGeom prst="rect">
+                      <a:avLst/>
+                    </a:prstGeom>
+                  </pic:spPr>
+                </pic:pic>
+              </a:graphicData>
+            </a:graphic>
+          </wp:inline>
+        </w:drawing>
+      </w:r>
     </w:p>
     <w:p>
       <w:pPr>
@@ -31,6 +2244,591 @@
     </w:sectPr>
   </w:body>
 </w:document>
+</file>
+
+<file path=word/numbering.xml><?xml version="1.0" encoding="utf-8"?>
+<w:numbering xmlns:wpc="http://schemas.microsoft.com/office/word/2010/wordprocessingCanvas" xmlns:cx="http://schemas.microsoft.com/office/drawing/2014/chartex" xmlns:cx1="http://schemas.microsoft.com/office/drawing/2015/9/8/chartex" xmlns:cx2="http://schemas.microsoft.com/office/drawing/2015/10/21/chartex" xmlns:cx3="http://schemas.microsoft.com/office/drawing/2016/5/9/chartex" xmlns:cx4="http://schemas.microsoft.com/office/drawing/2016/5/10/chartex" xmlns:cx5="http://schemas.microsoft.com/office/drawing/2016/5/11/chartex" xmlns:cx6="http://schemas.microsoft.com/office/drawing/2016/5/12/chartex" xmlns:cx7="http://schemas.microsoft.com/office/drawing/2016/5/13/chartex" xmlns:cx8="http://schemas.microsoft.com/office/drawing/2016/5/14/chartex" xmlns:mc="http://schemas.openxmlformats.org/markup-compatibility/2006" xmlns:aink="http://schemas.microsoft.com/office/drawing/2016/ink" xmlns:am3d="http://schemas.microsoft.com/office/drawing/2017/model3d" xmlns:o="urn:schemas-microsoft-com:office:office" xmlns:oel="http://schemas.microsoft.com/office/2019/extlst" xmlns:r="http://schemas.openxmlformats.org/officeDocument/2006/relationships" xmlns:m="http://schemas.openxmlformats.org/officeDocument/2006/math" xmlns:v="urn:schemas-microsoft-com:vml" xmlns:wp14="http://schemas.microsoft.com/office/word/2010/wordprocessingDrawing" xmlns:wp="http://schemas.openxmlformats.org/drawingml/2006/wordprocessingDrawing" xmlns:w10="urn:schemas-microsoft-com:office:word" xmlns:w="http://schemas.openxmlformats.org/wordprocessingml/2006/main" xmlns:w14="http://schemas.microsoft.com/office/word/2010/wordml" xmlns:w15="http://schemas.microsoft.com/office/word/2012/wordml" xmlns:w16cex="http://schemas.microsoft.com/office/word/2018/wordml/cex" xmlns:w16cid="http://schemas.microsoft.com/office/word/2016/wordml/cid" xmlns:w16="http://schemas.microsoft.com/office/word/2018/wordml" xmlns:w16sdtdh="http://schemas.microsoft.com/office/word/2020/wordml/sdtdatahash" xmlns:w16se="http://schemas.microsoft.com/office/word/2015/wordml/symex" xmlns:wpg="http://schemas.microsoft.com/office/word/2010/wordprocessingGroup" xmlns:wpi="http://schemas.microsoft.com/office/word/2010/wordprocessingInk" xmlns:wne="http://schemas.microsoft.com/office/word/2006/wordml" xmlns:wps="http://schemas.microsoft.com/office/word/2010/wordprocessingShape" mc:Ignorable="w14 w15 w16se w16cid w16 w16cex w16sdtdh wp14">
+  <w:abstractNum w:abstractNumId="0" w15:restartNumberingAfterBreak="0">
+    <w:nsid w:val="05747130"/>
+    <w:multiLevelType w:val="hybridMultilevel"/>
+    <w:tmpl w:val="17C8D8A0"/>
+    <w:lvl w:ilvl="0" w:tplc="2C0A0001">
+      <w:start w:val="1"/>
+      <w:numFmt w:val="bullet"/>
+      <w:lvlText w:val=""/>
+      <w:lvlJc w:val="left"/>
+      <w:pPr>
+        <w:ind w:left="720" w:hanging="360"/>
+      </w:pPr>
+      <w:rPr>
+        <w:rFonts w:ascii="Symbol" w:hAnsi="Symbol" w:hint="default"/>
+      </w:rPr>
+    </w:lvl>
+    <w:lvl w:ilvl="1" w:tplc="2C0A0003" w:tentative="1">
+      <w:start w:val="1"/>
+      <w:numFmt w:val="bullet"/>
+      <w:lvlText w:val="o"/>
+      <w:lvlJc w:val="left"/>
+      <w:pPr>
+        <w:ind w:left="1440" w:hanging="360"/>
+      </w:pPr>
+      <w:rPr>
+        <w:rFonts w:ascii="Courier New" w:hAnsi="Courier New" w:cs="Courier New" w:hint="default"/>
+      </w:rPr>
+    </w:lvl>
+    <w:lvl w:ilvl="2" w:tplc="2C0A0005" w:tentative="1">
+      <w:start w:val="1"/>
+      <w:numFmt w:val="bullet"/>
+      <w:lvlText w:val=""/>
+      <w:lvlJc w:val="left"/>
+      <w:pPr>
+        <w:ind w:left="2160" w:hanging="360"/>
+      </w:pPr>
+      <w:rPr>
+        <w:rFonts w:ascii="Wingdings" w:hAnsi="Wingdings" w:hint="default"/>
+      </w:rPr>
+    </w:lvl>
+    <w:lvl w:ilvl="3" w:tplc="2C0A0001" w:tentative="1">
+      <w:start w:val="1"/>
+      <w:numFmt w:val="bullet"/>
+      <w:lvlText w:val=""/>
+      <w:lvlJc w:val="left"/>
+      <w:pPr>
+        <w:ind w:left="2880" w:hanging="360"/>
+      </w:pPr>
+      <w:rPr>
+        <w:rFonts w:ascii="Symbol" w:hAnsi="Symbol" w:hint="default"/>
+      </w:rPr>
+    </w:lvl>
+    <w:lvl w:ilvl="4" w:tplc="2C0A0003" w:tentative="1">
+      <w:start w:val="1"/>
+      <w:numFmt w:val="bullet"/>
+      <w:lvlText w:val="o"/>
+      <w:lvlJc w:val="left"/>
+      <w:pPr>
+        <w:ind w:left="3600" w:hanging="360"/>
+      </w:pPr>
+      <w:rPr>
+        <w:rFonts w:ascii="Courier New" w:hAnsi="Courier New" w:cs="Courier New" w:hint="default"/>
+      </w:rPr>
+    </w:lvl>
+    <w:lvl w:ilvl="5" w:tplc="2C0A0005" w:tentative="1">
+      <w:start w:val="1"/>
+      <w:numFmt w:val="bullet"/>
+      <w:lvlText w:val=""/>
+      <w:lvlJc w:val="left"/>
+      <w:pPr>
+        <w:ind w:left="4320" w:hanging="360"/>
+      </w:pPr>
+      <w:rPr>
+        <w:rFonts w:ascii="Wingdings" w:hAnsi="Wingdings" w:hint="default"/>
+      </w:rPr>
+    </w:lvl>
+    <w:lvl w:ilvl="6" w:tplc="2C0A0001" w:tentative="1">
+      <w:start w:val="1"/>
+      <w:numFmt w:val="bullet"/>
+      <w:lvlText w:val=""/>
+      <w:lvlJc w:val="left"/>
+      <w:pPr>
+        <w:ind w:left="5040" w:hanging="360"/>
+      </w:pPr>
+      <w:rPr>
+        <w:rFonts w:ascii="Symbol" w:hAnsi="Symbol" w:hint="default"/>
+      </w:rPr>
+    </w:lvl>
+    <w:lvl w:ilvl="7" w:tplc="2C0A0003" w:tentative="1">
+      <w:start w:val="1"/>
+      <w:numFmt w:val="bullet"/>
+      <w:lvlText w:val="o"/>
+      <w:lvlJc w:val="left"/>
+      <w:pPr>
+        <w:ind w:left="5760" w:hanging="360"/>
+      </w:pPr>
+      <w:rPr>
+        <w:rFonts w:ascii="Courier New" w:hAnsi="Courier New" w:cs="Courier New" w:hint="default"/>
+      </w:rPr>
+    </w:lvl>
+    <w:lvl w:ilvl="8" w:tplc="2C0A0005" w:tentative="1">
+      <w:start w:val="1"/>
+      <w:numFmt w:val="bullet"/>
+      <w:lvlText w:val=""/>
+      <w:lvlJc w:val="left"/>
+      <w:pPr>
+        <w:ind w:left="6480" w:hanging="360"/>
+      </w:pPr>
+      <w:rPr>
+        <w:rFonts w:ascii="Wingdings" w:hAnsi="Wingdings" w:hint="default"/>
+      </w:rPr>
+    </w:lvl>
+  </w:abstractNum>
+  <w:abstractNum w:abstractNumId="1" w15:restartNumberingAfterBreak="0">
+    <w:nsid w:val="2E3F5AEE"/>
+    <w:multiLevelType w:val="hybridMultilevel"/>
+    <w:tmpl w:val="6680C972"/>
+    <w:lvl w:ilvl="0" w:tplc="2C0A0001">
+      <w:start w:val="1"/>
+      <w:numFmt w:val="bullet"/>
+      <w:lvlText w:val=""/>
+      <w:lvlJc w:val="left"/>
+      <w:pPr>
+        <w:ind w:left="720" w:hanging="360"/>
+      </w:pPr>
+      <w:rPr>
+        <w:rFonts w:ascii="Symbol" w:hAnsi="Symbol" w:hint="default"/>
+      </w:rPr>
+    </w:lvl>
+    <w:lvl w:ilvl="1" w:tplc="2C0A0003" w:tentative="1">
+      <w:start w:val="1"/>
+      <w:numFmt w:val="bullet"/>
+      <w:lvlText w:val="o"/>
+      <w:lvlJc w:val="left"/>
+      <w:pPr>
+        <w:ind w:left="1440" w:hanging="360"/>
+      </w:pPr>
+      <w:rPr>
+        <w:rFonts w:ascii="Courier New" w:hAnsi="Courier New" w:cs="Courier New" w:hint="default"/>
+      </w:rPr>
+    </w:lvl>
+    <w:lvl w:ilvl="2" w:tplc="2C0A0005" w:tentative="1">
+      <w:start w:val="1"/>
+      <w:numFmt w:val="bullet"/>
+      <w:lvlText w:val=""/>
+      <w:lvlJc w:val="left"/>
+      <w:pPr>
+        <w:ind w:left="2160" w:hanging="360"/>
+      </w:pPr>
+      <w:rPr>
+        <w:rFonts w:ascii="Wingdings" w:hAnsi="Wingdings" w:hint="default"/>
+      </w:rPr>
+    </w:lvl>
+    <w:lvl w:ilvl="3" w:tplc="2C0A0001" w:tentative="1">
+      <w:start w:val="1"/>
+      <w:numFmt w:val="bullet"/>
+      <w:lvlText w:val=""/>
+      <w:lvlJc w:val="left"/>
+      <w:pPr>
+        <w:ind w:left="2880" w:hanging="360"/>
+      </w:pPr>
+      <w:rPr>
+        <w:rFonts w:ascii="Symbol" w:hAnsi="Symbol" w:hint="default"/>
+      </w:rPr>
+    </w:lvl>
+    <w:lvl w:ilvl="4" w:tplc="2C0A0003" w:tentative="1">
+      <w:start w:val="1"/>
+      <w:numFmt w:val="bullet"/>
+      <w:lvlText w:val="o"/>
+      <w:lvlJc w:val="left"/>
+      <w:pPr>
+        <w:ind w:left="3600" w:hanging="360"/>
+      </w:pPr>
+      <w:rPr>
+        <w:rFonts w:ascii="Courier New" w:hAnsi="Courier New" w:cs="Courier New" w:hint="default"/>
+      </w:rPr>
+    </w:lvl>
+    <w:lvl w:ilvl="5" w:tplc="2C0A0005" w:tentative="1">
+      <w:start w:val="1"/>
+      <w:numFmt w:val="bullet"/>
+      <w:lvlText w:val=""/>
+      <w:lvlJc w:val="left"/>
+      <w:pPr>
+        <w:ind w:left="4320" w:hanging="360"/>
+      </w:pPr>
+      <w:rPr>
+        <w:rFonts w:ascii="Wingdings" w:hAnsi="Wingdings" w:hint="default"/>
+      </w:rPr>
+    </w:lvl>
+    <w:lvl w:ilvl="6" w:tplc="2C0A0001" w:tentative="1">
+      <w:start w:val="1"/>
+      <w:numFmt w:val="bullet"/>
+      <w:lvlText w:val=""/>
+      <w:lvlJc w:val="left"/>
+      <w:pPr>
+        <w:ind w:left="5040" w:hanging="360"/>
+      </w:pPr>
+      <w:rPr>
+        <w:rFonts w:ascii="Symbol" w:hAnsi="Symbol" w:hint="default"/>
+      </w:rPr>
+    </w:lvl>
+    <w:lvl w:ilvl="7" w:tplc="2C0A0003" w:tentative="1">
+      <w:start w:val="1"/>
+      <w:numFmt w:val="bullet"/>
+      <w:lvlText w:val="o"/>
+      <w:lvlJc w:val="left"/>
+      <w:pPr>
+        <w:ind w:left="5760" w:hanging="360"/>
+      </w:pPr>
+      <w:rPr>
+        <w:rFonts w:ascii="Courier New" w:hAnsi="Courier New" w:cs="Courier New" w:hint="default"/>
+      </w:rPr>
+    </w:lvl>
+    <w:lvl w:ilvl="8" w:tplc="2C0A0005" w:tentative="1">
+      <w:start w:val="1"/>
+      <w:numFmt w:val="bullet"/>
+      <w:lvlText w:val=""/>
+      <w:lvlJc w:val="left"/>
+      <w:pPr>
+        <w:ind w:left="6480" w:hanging="360"/>
+      </w:pPr>
+      <w:rPr>
+        <w:rFonts w:ascii="Wingdings" w:hAnsi="Wingdings" w:hint="default"/>
+      </w:rPr>
+    </w:lvl>
+  </w:abstractNum>
+  <w:abstractNum w:abstractNumId="2" w15:restartNumberingAfterBreak="0">
+    <w:nsid w:val="53994988"/>
+    <w:multiLevelType w:val="hybridMultilevel"/>
+    <w:tmpl w:val="D0BAF592"/>
+    <w:lvl w:ilvl="0" w:tplc="2C0A0001">
+      <w:start w:val="1"/>
+      <w:numFmt w:val="bullet"/>
+      <w:lvlText w:val=""/>
+      <w:lvlJc w:val="left"/>
+      <w:pPr>
+        <w:ind w:left="720" w:hanging="360"/>
+      </w:pPr>
+      <w:rPr>
+        <w:rFonts w:ascii="Symbol" w:hAnsi="Symbol" w:hint="default"/>
+      </w:rPr>
+    </w:lvl>
+    <w:lvl w:ilvl="1" w:tplc="2C0A0003" w:tentative="1">
+      <w:start w:val="1"/>
+      <w:numFmt w:val="bullet"/>
+      <w:lvlText w:val="o"/>
+      <w:lvlJc w:val="left"/>
+      <w:pPr>
+        <w:ind w:left="1440" w:hanging="360"/>
+      </w:pPr>
+      <w:rPr>
+        <w:rFonts w:ascii="Courier New" w:hAnsi="Courier New" w:cs="Courier New" w:hint="default"/>
+      </w:rPr>
+    </w:lvl>
+    <w:lvl w:ilvl="2" w:tplc="2C0A0005" w:tentative="1">
+      <w:start w:val="1"/>
+      <w:numFmt w:val="bullet"/>
+      <w:lvlText w:val=""/>
+      <w:lvlJc w:val="left"/>
+      <w:pPr>
+        <w:ind w:left="2160" w:hanging="360"/>
+      </w:pPr>
+      <w:rPr>
+        <w:rFonts w:ascii="Wingdings" w:hAnsi="Wingdings" w:hint="default"/>
+      </w:rPr>
+    </w:lvl>
+    <w:lvl w:ilvl="3" w:tplc="2C0A0001" w:tentative="1">
+      <w:start w:val="1"/>
+      <w:numFmt w:val="bullet"/>
+      <w:lvlText w:val=""/>
+      <w:lvlJc w:val="left"/>
+      <w:pPr>
+        <w:ind w:left="2880" w:hanging="360"/>
+      </w:pPr>
+      <w:rPr>
+        <w:rFonts w:ascii="Symbol" w:hAnsi="Symbol" w:hint="default"/>
+      </w:rPr>
+    </w:lvl>
+    <w:lvl w:ilvl="4" w:tplc="2C0A0003" w:tentative="1">
+      <w:start w:val="1"/>
+      <w:numFmt w:val="bullet"/>
+      <w:lvlText w:val="o"/>
+      <w:lvlJc w:val="left"/>
+      <w:pPr>
+        <w:ind w:left="3600" w:hanging="360"/>
+      </w:pPr>
+      <w:rPr>
+        <w:rFonts w:ascii="Courier New" w:hAnsi="Courier New" w:cs="Courier New" w:hint="default"/>
+      </w:rPr>
+    </w:lvl>
+    <w:lvl w:ilvl="5" w:tplc="2C0A0005" w:tentative="1">
+      <w:start w:val="1"/>
+      <w:numFmt w:val="bullet"/>
+      <w:lvlText w:val=""/>
+      <w:lvlJc w:val="left"/>
+      <w:pPr>
+        <w:ind w:left="4320" w:hanging="360"/>
+      </w:pPr>
+      <w:rPr>
+        <w:rFonts w:ascii="Wingdings" w:hAnsi="Wingdings" w:hint="default"/>
+      </w:rPr>
+    </w:lvl>
+    <w:lvl w:ilvl="6" w:tplc="2C0A0001" w:tentative="1">
+      <w:start w:val="1"/>
+      <w:numFmt w:val="bullet"/>
+      <w:lvlText w:val=""/>
+      <w:lvlJc w:val="left"/>
+      <w:pPr>
+        <w:ind w:left="5040" w:hanging="360"/>
+      </w:pPr>
+      <w:rPr>
+        <w:rFonts w:ascii="Symbol" w:hAnsi="Symbol" w:hint="default"/>
+      </w:rPr>
+    </w:lvl>
+    <w:lvl w:ilvl="7" w:tplc="2C0A0003" w:tentative="1">
+      <w:start w:val="1"/>
+      <w:numFmt w:val="bullet"/>
+      <w:lvlText w:val="o"/>
+      <w:lvlJc w:val="left"/>
+      <w:pPr>
+        <w:ind w:left="5760" w:hanging="360"/>
+      </w:pPr>
+      <w:rPr>
+        <w:rFonts w:ascii="Courier New" w:hAnsi="Courier New" w:cs="Courier New" w:hint="default"/>
+      </w:rPr>
+    </w:lvl>
+    <w:lvl w:ilvl="8" w:tplc="2C0A0005" w:tentative="1">
+      <w:start w:val="1"/>
+      <w:numFmt w:val="bullet"/>
+      <w:lvlText w:val=""/>
+      <w:lvlJc w:val="left"/>
+      <w:pPr>
+        <w:ind w:left="6480" w:hanging="360"/>
+      </w:pPr>
+      <w:rPr>
+        <w:rFonts w:ascii="Wingdings" w:hAnsi="Wingdings" w:hint="default"/>
+      </w:rPr>
+    </w:lvl>
+  </w:abstractNum>
+  <w:abstractNum w:abstractNumId="3" w15:restartNumberingAfterBreak="0">
+    <w:nsid w:val="6B3355E1"/>
+    <w:multiLevelType w:val="hybridMultilevel"/>
+    <w:tmpl w:val="AF388A5A"/>
+    <w:lvl w:ilvl="0" w:tplc="2C0A0001">
+      <w:start w:val="1"/>
+      <w:numFmt w:val="bullet"/>
+      <w:lvlText w:val=""/>
+      <w:lvlJc w:val="left"/>
+      <w:pPr>
+        <w:ind w:left="720" w:hanging="360"/>
+      </w:pPr>
+      <w:rPr>
+        <w:rFonts w:ascii="Symbol" w:hAnsi="Symbol" w:hint="default"/>
+      </w:rPr>
+    </w:lvl>
+    <w:lvl w:ilvl="1" w:tplc="2C0A0003" w:tentative="1">
+      <w:start w:val="1"/>
+      <w:numFmt w:val="bullet"/>
+      <w:lvlText w:val="o"/>
+      <w:lvlJc w:val="left"/>
+      <w:pPr>
+        <w:ind w:left="1440" w:hanging="360"/>
+      </w:pPr>
+      <w:rPr>
+        <w:rFonts w:ascii="Courier New" w:hAnsi="Courier New" w:cs="Courier New" w:hint="default"/>
+      </w:rPr>
+    </w:lvl>
+    <w:lvl w:ilvl="2" w:tplc="2C0A0005" w:tentative="1">
+      <w:start w:val="1"/>
+      <w:numFmt w:val="bullet"/>
+      <w:lvlText w:val=""/>
+      <w:lvlJc w:val="left"/>
+      <w:pPr>
+        <w:ind w:left="2160" w:hanging="360"/>
+      </w:pPr>
+      <w:rPr>
+        <w:rFonts w:ascii="Wingdings" w:hAnsi="Wingdings" w:hint="default"/>
+      </w:rPr>
+    </w:lvl>
+    <w:lvl w:ilvl="3" w:tplc="2C0A0001" w:tentative="1">
+      <w:start w:val="1"/>
+      <w:numFmt w:val="bullet"/>
+      <w:lvlText w:val=""/>
+      <w:lvlJc w:val="left"/>
+      <w:pPr>
+        <w:ind w:left="2880" w:hanging="360"/>
+      </w:pPr>
+      <w:rPr>
+        <w:rFonts w:ascii="Symbol" w:hAnsi="Symbol" w:hint="default"/>
+      </w:rPr>
+    </w:lvl>
+    <w:lvl w:ilvl="4" w:tplc="2C0A0003" w:tentative="1">
+      <w:start w:val="1"/>
+      <w:numFmt w:val="bullet"/>
+      <w:lvlText w:val="o"/>
+      <w:lvlJc w:val="left"/>
+      <w:pPr>
+        <w:ind w:left="3600" w:hanging="360"/>
+      </w:pPr>
+      <w:rPr>
+        <w:rFonts w:ascii="Courier New" w:hAnsi="Courier New" w:cs="Courier New" w:hint="default"/>
+      </w:rPr>
+    </w:lvl>
+    <w:lvl w:ilvl="5" w:tplc="2C0A0005" w:tentative="1">
+      <w:start w:val="1"/>
+      <w:numFmt w:val="bullet"/>
+      <w:lvlText w:val=""/>
+      <w:lvlJc w:val="left"/>
+      <w:pPr>
+        <w:ind w:left="4320" w:hanging="360"/>
+      </w:pPr>
+      <w:rPr>
+        <w:rFonts w:ascii="Wingdings" w:hAnsi="Wingdings" w:hint="default"/>
+      </w:rPr>
+    </w:lvl>
+    <w:lvl w:ilvl="6" w:tplc="2C0A0001" w:tentative="1">
+      <w:start w:val="1"/>
+      <w:numFmt w:val="bullet"/>
+      <w:lvlText w:val=""/>
+      <w:lvlJc w:val="left"/>
+      <w:pPr>
+        <w:ind w:left="5040" w:hanging="360"/>
+      </w:pPr>
+      <w:rPr>
+        <w:rFonts w:ascii="Symbol" w:hAnsi="Symbol" w:hint="default"/>
+      </w:rPr>
+    </w:lvl>
+    <w:lvl w:ilvl="7" w:tplc="2C0A0003" w:tentative="1">
+      <w:start w:val="1"/>
+      <w:numFmt w:val="bullet"/>
+      <w:lvlText w:val="o"/>
+      <w:lvlJc w:val="left"/>
+      <w:pPr>
+        <w:ind w:left="5760" w:hanging="360"/>
+      </w:pPr>
+      <w:rPr>
+        <w:rFonts w:ascii="Courier New" w:hAnsi="Courier New" w:cs="Courier New" w:hint="default"/>
+      </w:rPr>
+    </w:lvl>
+    <w:lvl w:ilvl="8" w:tplc="2C0A0005" w:tentative="1">
+      <w:start w:val="1"/>
+      <w:numFmt w:val="bullet"/>
+      <w:lvlText w:val=""/>
+      <w:lvlJc w:val="left"/>
+      <w:pPr>
+        <w:ind w:left="6480" w:hanging="360"/>
+      </w:pPr>
+      <w:rPr>
+        <w:rFonts w:ascii="Wingdings" w:hAnsi="Wingdings" w:hint="default"/>
+      </w:rPr>
+    </w:lvl>
+  </w:abstractNum>
+  <w:abstractNum w:abstractNumId="4" w15:restartNumberingAfterBreak="0">
+    <w:nsid w:val="70E66B4F"/>
+    <w:multiLevelType w:val="hybridMultilevel"/>
+    <w:tmpl w:val="FB5A3A26"/>
+    <w:lvl w:ilvl="0" w:tplc="2C0A0001">
+      <w:start w:val="1"/>
+      <w:numFmt w:val="bullet"/>
+      <w:lvlText w:val=""/>
+      <w:lvlJc w:val="left"/>
+      <w:pPr>
+        <w:ind w:left="720" w:hanging="360"/>
+      </w:pPr>
+      <w:rPr>
+        <w:rFonts w:ascii="Symbol" w:hAnsi="Symbol" w:hint="default"/>
+      </w:rPr>
+    </w:lvl>
+    <w:lvl w:ilvl="1" w:tplc="2C0A0003" w:tentative="1">
+      <w:start w:val="1"/>
+      <w:numFmt w:val="bullet"/>
+      <w:lvlText w:val="o"/>
+      <w:lvlJc w:val="left"/>
+      <w:pPr>
+        <w:ind w:left="1440" w:hanging="360"/>
+      </w:pPr>
+      <w:rPr>
+        <w:rFonts w:ascii="Courier New" w:hAnsi="Courier New" w:cs="Courier New" w:hint="default"/>
+      </w:rPr>
+    </w:lvl>
+    <w:lvl w:ilvl="2" w:tplc="2C0A0005" w:tentative="1">
+      <w:start w:val="1"/>
+      <w:numFmt w:val="bullet"/>
+      <w:lvlText w:val=""/>
+      <w:lvlJc w:val="left"/>
+      <w:pPr>
+        <w:ind w:left="2160" w:hanging="360"/>
+      </w:pPr>
+      <w:rPr>
+        <w:rFonts w:ascii="Wingdings" w:hAnsi="Wingdings" w:hint="default"/>
+      </w:rPr>
+    </w:lvl>
+    <w:lvl w:ilvl="3" w:tplc="2C0A0001" w:tentative="1">
+      <w:start w:val="1"/>
+      <w:numFmt w:val="bullet"/>
+      <w:lvlText w:val=""/>
+      <w:lvlJc w:val="left"/>
+      <w:pPr>
+        <w:ind w:left="2880" w:hanging="360"/>
+      </w:pPr>
+      <w:rPr>
+        <w:rFonts w:ascii="Symbol" w:hAnsi="Symbol" w:hint="default"/>
+      </w:rPr>
+    </w:lvl>
+    <w:lvl w:ilvl="4" w:tplc="2C0A0003" w:tentative="1">
+      <w:start w:val="1"/>
+      <w:numFmt w:val="bullet"/>
+      <w:lvlText w:val="o"/>
+      <w:lvlJc w:val="left"/>
+      <w:pPr>
+        <w:ind w:left="3600" w:hanging="360"/>
+      </w:pPr>
+      <w:rPr>
+        <w:rFonts w:ascii="Courier New" w:hAnsi="Courier New" w:cs="Courier New" w:hint="default"/>
+      </w:rPr>
+    </w:lvl>
+    <w:lvl w:ilvl="5" w:tplc="2C0A0005" w:tentative="1">
+      <w:start w:val="1"/>
+      <w:numFmt w:val="bullet"/>
+      <w:lvlText w:val=""/>
+      <w:lvlJc w:val="left"/>
+      <w:pPr>
+        <w:ind w:left="4320" w:hanging="360"/>
+      </w:pPr>
+      <w:rPr>
+        <w:rFonts w:ascii="Wingdings" w:hAnsi="Wingdings" w:hint="default"/>
+      </w:rPr>
+    </w:lvl>
+    <w:lvl w:ilvl="6" w:tplc="2C0A0001" w:tentative="1">
+      <w:start w:val="1"/>
+      <w:numFmt w:val="bullet"/>
+      <w:lvlText w:val=""/>
+      <w:lvlJc w:val="left"/>
+      <w:pPr>
+        <w:ind w:left="5040" w:hanging="360"/>
+      </w:pPr>
+      <w:rPr>
+        <w:rFonts w:ascii="Symbol" w:hAnsi="Symbol" w:hint="default"/>
+      </w:rPr>
+    </w:lvl>
+    <w:lvl w:ilvl="7" w:tplc="2C0A0003" w:tentative="1">
+      <w:start w:val="1"/>
+      <w:numFmt w:val="bullet"/>
+      <w:lvlText w:val="o"/>
+      <w:lvlJc w:val="left"/>
+      <w:pPr>
+        <w:ind w:left="5760" w:hanging="360"/>
+      </w:pPr>
+      <w:rPr>
+        <w:rFonts w:ascii="Courier New" w:hAnsi="Courier New" w:cs="Courier New" w:hint="default"/>
+      </w:rPr>
+    </w:lvl>
+    <w:lvl w:ilvl="8" w:tplc="2C0A0005" w:tentative="1">
+      <w:start w:val="1"/>
+      <w:numFmt w:val="bullet"/>
+      <w:lvlText w:val=""/>
+      <w:lvlJc w:val="left"/>
+      <w:pPr>
+        <w:ind w:left="6480" w:hanging="360"/>
+      </w:pPr>
+      <w:rPr>
+        <w:rFonts w:ascii="Wingdings" w:hAnsi="Wingdings" w:hint="default"/>
+      </w:rPr>
+    </w:lvl>
+  </w:abstractNum>
+  <w:num w:numId="1" w16cid:durableId="2110468291">
+    <w:abstractNumId w:val="3"/>
+  </w:num>
+  <w:num w:numId="2" w16cid:durableId="739912055">
+    <w:abstractNumId w:val="0"/>
+  </w:num>
+  <w:num w:numId="3" w16cid:durableId="436146993">
+    <w:abstractNumId w:val="4"/>
+  </w:num>
+  <w:num w:numId="4" w16cid:durableId="1489517532">
+    <w:abstractNumId w:val="1"/>
+  </w:num>
+  <w:num w:numId="5" w16cid:durableId="1021325573">
+    <w:abstractNumId w:val="2"/>
+  </w:num>
+</w:numbering>
 </file>
 
 <file path=word/styles.xml><?xml version="1.0" encoding="utf-8"?>
@@ -453,6 +3251,28 @@
       <w:szCs w:val="32"/>
     </w:rPr>
   </w:style>
+  <w:style w:type="paragraph" w:styleId="Ttulo2">
+    <w:name w:val="heading 2"/>
+    <w:basedOn w:val="Normal"/>
+    <w:next w:val="Normal"/>
+    <w:link w:val="Ttulo2Car"/>
+    <w:uiPriority w:val="9"/>
+    <w:unhideWhenUsed/>
+    <w:qFormat/>
+    <w:rsid w:val="00261CAB"/>
+    <w:pPr>
+      <w:keepNext/>
+      <w:keepLines/>
+      <w:spacing w:before="40" w:after="0"/>
+      <w:outlineLvl w:val="1"/>
+    </w:pPr>
+    <w:rPr>
+      <w:rFonts w:asciiTheme="majorHAnsi" w:eastAsiaTheme="majorEastAsia" w:hAnsiTheme="majorHAnsi" w:cstheme="majorBidi"/>
+      <w:color w:val="365F91" w:themeColor="accent1" w:themeShade="BF"/>
+      <w:sz w:val="26"/>
+      <w:szCs w:val="26"/>
+    </w:rPr>
+  </w:style>
   <w:style w:type="character" w:default="1" w:styleId="Fuentedeprrafopredeter">
     <w:name w:val="Default Paragraph Font"/>
     <w:uiPriority w:val="1"/>
@@ -491,6 +3311,53 @@
       <w:color w:val="365F91" w:themeColor="accent1" w:themeShade="BF"/>
       <w:sz w:val="32"/>
       <w:szCs w:val="32"/>
+    </w:rPr>
+  </w:style>
+  <w:style w:type="character" w:customStyle="1" w:styleId="Ttulo2Car">
+    <w:name w:val="Título 2 Car"/>
+    <w:basedOn w:val="Fuentedeprrafopredeter"/>
+    <w:link w:val="Ttulo2"/>
+    <w:uiPriority w:val="9"/>
+    <w:rsid w:val="00261CAB"/>
+    <w:rPr>
+      <w:rFonts w:asciiTheme="majorHAnsi" w:eastAsiaTheme="majorEastAsia" w:hAnsiTheme="majorHAnsi" w:cstheme="majorBidi"/>
+      <w:color w:val="365F91" w:themeColor="accent1" w:themeShade="BF"/>
+      <w:sz w:val="26"/>
+      <w:szCs w:val="26"/>
+    </w:rPr>
+  </w:style>
+  <w:style w:type="paragraph" w:styleId="Prrafodelista">
+    <w:name w:val="List Paragraph"/>
+    <w:basedOn w:val="Normal"/>
+    <w:uiPriority w:val="34"/>
+    <w:qFormat/>
+    <w:rsid w:val="007F4959"/>
+    <w:pPr>
+      <w:ind w:left="720"/>
+      <w:contextualSpacing/>
+    </w:pPr>
+  </w:style>
+  <w:style w:type="character" w:styleId="Hipervnculo">
+    <w:name w:val="Hyperlink"/>
+    <w:basedOn w:val="Fuentedeprrafopredeter"/>
+    <w:uiPriority w:val="99"/>
+    <w:unhideWhenUsed/>
+    <w:rsid w:val="00CD5C1E"/>
+    <w:rPr>
+      <w:color w:val="0000FF" w:themeColor="hyperlink"/>
+      <w:u w:val="single"/>
+    </w:rPr>
+  </w:style>
+  <w:style w:type="character" w:styleId="Mencinsinresolver">
+    <w:name w:val="Unresolved Mention"/>
+    <w:basedOn w:val="Fuentedeprrafopredeter"/>
+    <w:uiPriority w:val="99"/>
+    <w:semiHidden/>
+    <w:unhideWhenUsed/>
+    <w:rsid w:val="00CD5C1E"/>
+    <w:rPr>
+      <w:color w:val="605E5C"/>
+      <w:shd w:val="clear" w:color="auto" w:fill="E1DFDD"/>
     </w:rPr>
   </w:style>
 </w:styles>

</xml_diff>